<commit_message>
manual + codigo prueba bug
</commit_message>
<xml_diff>
--- a/manual de uso.docx
+++ b/manual de uso.docx
@@ -305,6 +305,7 @@
     <w:p>
       <w:pPr>
         <w:numPr>
+          <w:ilvl w:val="0"/>
           <w:numId w:val="0"/>
         </w:numPr>
         <w:ind w:leftChars="0"/>
@@ -603,12 +604,13 @@
           <w:u w:val="none"/>
           <w:lang w:val="es-ES"/>
         </w:rPr>
-        <w:t>El servidor. Esto incluye la direccion ip privada de la maquina servidor, la direccion ip del puerto o interfaz que se va a utilizar (recomendado dejarlo en 0.0.0.0 para que funcione en todos las interfaces), el puerto para la coneccion, la cola de espera aceptada (poner el doble que la cantidad de maquinas de votacion), el codigo de prueba (que se utiliza en las maquinas cliente para comprobar la conexión con el servidor), la cantidad de columnas en las que se muestran los equipos y una variable de tamaño para ajustarla segun la resolución de la pantalla.</w:t>
+        <w:t>El servidor. Esto incluye la dirección ip privada de la maquina servidor, la dirección ip del puerto o interfaz que se va a utilizar (recomendado dejarlo en 0.0.0.0 para que funcione en todos las interfaces), el puerto para la conexión, la cola de espera aceptada (poner el doble que la cantidad de maquinas de votación), el código de prueba (que se utiliza en las maquinas cliente para comprobar la conexión con el servidor), la cantidad de columnas en las que se muestran los equipos y una variable de tamaño para ajustarla según la resolución de la pantalla.</w:t>
       </w:r>
     </w:p>
     <w:p>
       <w:pPr>
         <w:numPr>
+          <w:ilvl w:val="0"/>
           <w:numId w:val="0"/>
         </w:numPr>
         <w:ind w:leftChars="0"/>
@@ -724,15 +726,6 @@
                         <a:ln w="6350">
                           <a:noFill/>
                         </a:ln>
-                        <a:extLst>
-                          <a:ext uri="{909E8E84-426E-40DD-AFC4-6F175D3DCCD1}">
-                            <a14:hiddenFill xmlns:a14="http://schemas.microsoft.com/office/drawing/2010/main">
-                              <a:solidFill>
-                                <a:schemeClr val="lt1"/>
-                              </a:solidFill>
-                            </a14:hiddenFill>
-                          </a:ext>
-                        </a:extLst>
                       </wps:spPr>
                       <wps:style>
                         <a:lnRef idx="0">
@@ -790,7 +783,7 @@
           </mc:Choice>
           <mc:Fallback>
             <w:pict>
-              <v:shape id="_x0000_s1026" o:spid="_x0000_s1026" o:spt="202" type="#_x0000_t202" style="position:absolute;left:0pt;margin-left:368.3pt;margin-top:149.75pt;height:30.65pt;width:74.95pt;z-index:251662336;mso-width-relative:page;mso-height-relative:page;" filled="f" stroked="f" coordsize="21600,21600" o:gfxdata="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">
+              <v:shape id="_x0000_s1026" o:spid="_x0000_s1026" o:spt="202" type="#_x0000_t202" style="position:absolute;left:0pt;margin-left:368.3pt;margin-top:149.75pt;height:30.65pt;width:74.95pt;z-index:251662336;mso-width-relative:page;mso-height-relative:page;" filled="f" stroked="f" coordsize="21600,21600" o:gfxdata="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">
                 <v:fill on="f" focussize="0,0"/>
                 <v:stroke on="f" weight="0.5pt"/>
                 <v:imagedata o:title=""/>
@@ -867,15 +860,6 @@
                         <a:ln w="6350">
                           <a:noFill/>
                         </a:ln>
-                        <a:extLst>
-                          <a:ext uri="{909E8E84-426E-40DD-AFC4-6F175D3DCCD1}">
-                            <a14:hiddenFill xmlns:a14="http://schemas.microsoft.com/office/drawing/2010/main">
-                              <a:solidFill>
-                                <a:schemeClr val="lt1"/>
-                              </a:solidFill>
-                            </a14:hiddenFill>
-                          </a:ext>
-                        </a:extLst>
                       </wps:spPr>
                       <wps:style>
                         <a:lnRef idx="0">
@@ -933,7 +917,7 @@
           </mc:Choice>
           <mc:Fallback>
             <w:pict>
-              <v:shape id="_x0000_s1026" o:spid="_x0000_s1026" o:spt="202" type="#_x0000_t202" style="position:absolute;left:0pt;margin-left:382.2pt;margin-top:34.8pt;height:30.65pt;width:47.75pt;z-index:251661312;mso-width-relative:page;mso-height-relative:page;" filled="f" stroked="f" coordsize="21600,21600" o:gfxdata="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">
+              <v:shape id="_x0000_s1026" o:spid="_x0000_s1026" o:spt="202" type="#_x0000_t202" style="position:absolute;left:0pt;margin-left:382.2pt;margin-top:34.8pt;height:30.65pt;width:47.75pt;z-index:251661312;mso-width-relative:page;mso-height-relative:page;" filled="f" stroked="f" coordsize="21600,21600" o:gfxdata="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">
                 <v:fill on="f" focussize="0,0"/>
                 <v:stroke on="f" weight="0.5pt"/>
                 <v:imagedata o:title=""/>
@@ -1049,7 +1033,7 @@
           </mc:Choice>
           <mc:Fallback>
             <w:pict>
-              <v:roundrect id="_x0000_s1026" o:spid="_x0000_s1026" o:spt="2" style="position:absolute;left:0pt;margin-left:7.6pt;margin-top:137.45pt;height:73.7pt;width:355.95pt;z-index:251660288;v-text-anchor:middle;mso-width-relative:page;mso-height-relative:page;" filled="f" stroked="t" coordsize="21600,21600" arcsize="0.166666666666667" o:gfxdata="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">
+              <v:roundrect id="_x0000_s1026" o:spid="_x0000_s1026" o:spt="2" style="position:absolute;left:0pt;margin-left:7.6pt;margin-top:137.45pt;height:73.7pt;width:355.95pt;z-index:251660288;v-text-anchor:middle;mso-width-relative:page;mso-height-relative:page;" filled="f" stroked="t" coordsize="21600,21600" arcsize="0.166666666666667" o:gfxdata="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">
                 <v:fill on="f" focussize="0,0"/>
                 <v:stroke weight="3pt" color="#FF0000 [2404]" miterlimit="8" joinstyle="miter"/>
                 <v:imagedata o:title=""/>
@@ -1106,15 +1090,6 @@
                             <a:srgbClr val="FF0000"/>
                           </a:solidFill>
                         </a:ln>
-                        <a:extLst>
-                          <a:ext uri="{909E8E84-426E-40DD-AFC4-6F175D3DCCD1}">
-                            <a14:hiddenFill xmlns:a14="http://schemas.microsoft.com/office/drawing/2010/main">
-                              <a:solidFill>
-                                <a:schemeClr val="accent1"/>
-                              </a:solidFill>
-                            </a14:hiddenFill>
-                          </a:ext>
-                        </a:extLst>
                       </wps:spPr>
                       <wps:style>
                         <a:lnRef idx="2">
@@ -1152,7 +1127,7 @@
           </mc:Choice>
           <mc:Fallback>
             <w:pict>
-              <v:roundrect id="_x0000_s1026" o:spid="_x0000_s1026" o:spt="2" style="position:absolute;left:0pt;margin-left:12.65pt;margin-top:20.45pt;height:92.05pt;width:354.55pt;z-index:251659264;v-text-anchor:middle;mso-width-relative:page;mso-height-relative:page;" filled="f" stroked="t" coordsize="21600,21600" arcsize="0.166666666666667" o:gfxdata="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">
+              <v:roundrect id="_x0000_s1026" o:spid="_x0000_s1026" o:spt="2" style="position:absolute;left:0pt;margin-left:12.65pt;margin-top:20.45pt;height:92.05pt;width:354.55pt;z-index:251659264;v-text-anchor:middle;mso-width-relative:page;mso-height-relative:page;" filled="f" stroked="t" coordsize="21600,21600" arcsize="0.166666666666667" o:gfxdata="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">
                 <v:fill on="f" focussize="0,0"/>
                 <v:stroke weight="3pt" color="#FF0000 [2404]" miterlimit="8" joinstyle="miter"/>
                 <v:imagedata o:title=""/>
@@ -1339,6 +1314,7 @@
     <w:p>
       <w:pPr>
         <w:numPr>
+          <w:ilvl w:val="0"/>
           <w:numId w:val="0"/>
         </w:numPr>
         <w:ind w:leftChars="0"/>
@@ -1416,6 +1392,7 @@
     <w:p>
       <w:pPr>
         <w:numPr>
+          <w:ilvl w:val="0"/>
           <w:numId w:val="0"/>
         </w:numPr>
         <w:ind w:leftChars="0"/>
@@ -1493,6 +1470,7 @@
     <w:p>
       <w:pPr>
         <w:numPr>
+          <w:ilvl w:val="0"/>
           <w:numId w:val="0"/>
         </w:numPr>
         <w:ind w:leftChars="0"/>
@@ -1560,12 +1538,13 @@
           <w:rFonts w:hint="default"/>
           <w:lang w:val="es-ES"/>
         </w:rPr>
-        <w:t>Voto recibido: El alumon eligió su voto y confirmo el mismo. Ese alumno ya se debe retirar de la sala de votación.</w:t>
+        <w:t>Voto recibido: El alumno eligió su voto y confirmo el mismo. Ese alumno ya se debe retirar de la sala de votación.</w:t>
       </w:r>
     </w:p>
     <w:p>
       <w:pPr>
         <w:numPr>
+          <w:ilvl w:val="0"/>
           <w:numId w:val="0"/>
         </w:numPr>
         <w:ind w:leftChars="0"/>
@@ -1618,6 +1597,7 @@
     <w:p>
       <w:pPr>
         <w:numPr>
+          <w:ilvl w:val="0"/>
           <w:numId w:val="0"/>
         </w:numPr>
         <w:ind w:leftChars="0"/>
@@ -1627,6 +1607,7 @@
     <w:p>
       <w:pPr>
         <w:numPr>
+          <w:ilvl w:val="0"/>
           <w:numId w:val="0"/>
         </w:numPr>
         <w:ind w:leftChars="0"/>
@@ -1636,6 +1617,7 @@
     <w:p>
       <w:pPr>
         <w:numPr>
+          <w:ilvl w:val="0"/>
           <w:numId w:val="0"/>
         </w:numPr>
         <w:ind w:leftChars="0"/>
@@ -1645,6 +1627,7 @@
     <w:p>
       <w:pPr>
         <w:numPr>
+          <w:ilvl w:val="0"/>
           <w:numId w:val="0"/>
         </w:numPr>
         <w:ind w:leftChars="0"/>
@@ -1760,22 +1743,42 @@
         <w:jc w:val="left"/>
         <w:rPr>
           <w:rFonts w:hint="default"/>
-          <w:lang w:val="es-ES"/>
-        </w:rPr>
-      </w:pPr>
-      <w:r>
-        <w:rPr>
-          <w:rFonts w:hint="default"/>
-          <w:lang w:val="es-ES"/>
-        </w:rPr>
-        <w:t>Una vez ingresado un código valido se habilitara para votar mostrando todas las listas con sus respectivos títulos subtitulo y imágenes. Estos apareceran organizados en un orden aleatorio para que no influya en el resultado de la votación la posición de estos. Un ejemplo:</w:t>
-      </w:r>
-    </w:p>
-    <w:p>
-      <w:pPr>
-        <w:jc w:val="left"/>
-      </w:pPr>
-      <w:r>
+          <w:sz w:val="24"/>
+          <w:szCs w:val="24"/>
+          <w:u w:val="none"/>
+          <w:lang w:val="es-ES"/>
+        </w:rPr>
+      </w:pPr>
+      <w:r>
+        <w:rPr>
+          <w:rFonts w:hint="default"/>
+          <w:sz w:val="24"/>
+          <w:szCs w:val="24"/>
+          <w:u w:val="none"/>
+          <w:lang w:val="es-ES"/>
+        </w:rPr>
+        <w:t>Una vez ingresado un código valido se habilitara para votar mostrando todas las listas con sus respectivos títulos subtitulo y imágenes. Estos aparecerán organizados en un orden aleatorio para que no influya en el resultado de la votación la posición de estos. Un ejemplo con 3 candidatos:</w:t>
+      </w:r>
+    </w:p>
+    <w:p>
+      <w:pPr>
+        <w:jc w:val="left"/>
+        <w:rPr>
+          <w:rFonts w:hint="default"/>
+          <w:sz w:val="24"/>
+          <w:szCs w:val="24"/>
+          <w:u w:val="none"/>
+          <w:lang w:val="es-ES"/>
+        </w:rPr>
+      </w:pPr>
+      <w:r>
+        <w:rPr>
+          <w:rFonts w:hint="default"/>
+          <w:sz w:val="24"/>
+          <w:szCs w:val="24"/>
+          <w:u w:val="none"/>
+          <w:lang w:val="es-ES"/>
+        </w:rPr>
         <w:drawing>
           <wp:inline distT="0" distB="0" distL="114300" distR="114300">
             <wp:extent cx="5271135" cy="2568575"/>
@@ -1824,25 +1827,372 @@
         <w:jc w:val="left"/>
         <w:rPr>
           <w:rFonts w:hint="default"/>
-          <w:lang w:val="es-ES"/>
-        </w:rPr>
-      </w:pPr>
-      <w:r>
-        <w:rPr>
-          <w:rFonts w:hint="default"/>
-          <w:lang w:val="es-ES"/>
-        </w:rPr>
-        <w:t>Una vez seleccionado y confirmado la selección el programa se reinicia para que el próximo alumno ingrese su código</w:t>
-      </w:r>
+          <w:sz w:val="24"/>
+          <w:szCs w:val="24"/>
+          <w:u w:val="none"/>
+          <w:lang w:val="es-ES"/>
+        </w:rPr>
+      </w:pPr>
+      <w:r>
+        <w:rPr>
+          <w:rFonts w:hint="default"/>
+          <w:sz w:val="24"/>
+          <w:szCs w:val="24"/>
+          <w:u w:val="none"/>
+          <w:lang w:val="es-ES"/>
+        </w:rPr>
+        <w:t>Una vez seleccionado y confirmado la selección el programa se reinicia para que el próximo alumno ingrese su código y siga los mismos pasos.</w:t>
+      </w:r>
+    </w:p>
+    <w:p>
+      <w:pPr>
+        <w:jc w:val="left"/>
+        <w:rPr>
+          <w:rFonts w:hint="default"/>
+          <w:sz w:val="24"/>
+          <w:szCs w:val="24"/>
+          <w:u w:val="none"/>
+          <w:lang w:val="es-ES"/>
+        </w:rPr>
+        <w:sectPr>
+          <w:pgSz w:w="11906" w:h="16838"/>
+          <w:pgMar w:top="1440" w:right="1800" w:bottom="1440" w:left="1800" w:header="720" w:footer="720" w:gutter="0"/>
+          <w:cols w:space="720" w:num="1"/>
+          <w:docGrid w:linePitch="360" w:charSpace="0"/>
+        </w:sectPr>
+      </w:pPr>
+    </w:p>
+    <w:p>
+      <w:pPr>
+        <w:jc w:val="left"/>
+        <w:rPr>
+          <w:rFonts w:hint="default"/>
+          <w:sz w:val="28"/>
+          <w:szCs w:val="28"/>
+          <w:u w:val="single"/>
+          <w:lang w:val="es-ES"/>
+        </w:rPr>
+      </w:pPr>
+      <w:r>
+        <w:rPr>
+          <w:rFonts w:hint="default"/>
+          <w:sz w:val="28"/>
+          <w:szCs w:val="28"/>
+          <w:u w:val="single"/>
+          <w:lang w:val="es-ES"/>
+        </w:rPr>
+        <w:t>Crear Base de datos:</w:t>
+      </w:r>
+    </w:p>
+    <w:p>
+      <w:pPr>
+        <w:jc w:val="left"/>
+        <w:rPr>
+          <w:rFonts w:hint="default"/>
+          <w:sz w:val="28"/>
+          <w:szCs w:val="28"/>
+          <w:u w:val="single"/>
+          <w:lang w:val="es-ES"/>
+        </w:rPr>
+      </w:pPr>
+    </w:p>
+    <w:p>
+      <w:pPr>
+        <w:jc w:val="left"/>
+        <w:rPr>
+          <w:rFonts w:hint="default"/>
+          <w:sz w:val="24"/>
+          <w:szCs w:val="24"/>
+          <w:u w:val="none"/>
+          <w:lang w:val="es-ES"/>
+        </w:rPr>
+      </w:pPr>
+      <w:r>
+        <w:rPr>
+          <w:rFonts w:hint="default"/>
+          <w:sz w:val="24"/>
+          <w:szCs w:val="24"/>
+          <w:u w:val="none"/>
+          <w:lang w:val="es-ES"/>
+        </w:rPr>
+        <w:t>Una vez terminada la configuración para generar la base de datos con los códigos para cada votante. Esta informacion esta dividida en cursos para posterior análisis. Para generar esta base de datos simplemente hay que ejecutar “createdb.exe” con el archivo “config.json” y una capeta (vacía) llamada “codigos” en la misma carpeta.</w:t>
+      </w:r>
+    </w:p>
+    <w:p>
+      <w:pPr>
+        <w:jc w:val="left"/>
+        <w:rPr>
+          <w:rFonts w:hint="default"/>
+          <w:sz w:val="24"/>
+          <w:szCs w:val="24"/>
+          <w:u w:val="none"/>
+          <w:lang w:val="es-ES"/>
+        </w:rPr>
+      </w:pPr>
+      <w:r>
+        <w:rPr>
+          <w:rFonts w:hint="default"/>
+          <w:sz w:val="24"/>
+          <w:szCs w:val="24"/>
+          <w:u w:val="none"/>
+          <w:lang w:val="es-ES"/>
+        </w:rPr>
+        <w:t>Al ejecutar, esperar unos minutos hasta que termine. Una vez ejecutado aparecerá un archivo “database.db” que es la base de datos. También aparecerá dentro de la carpeta de “codigos” un archivo .txt por cada curso descripto en “config.json”.</w:t>
+      </w:r>
+    </w:p>
+    <w:p>
+      <w:pPr>
+        <w:jc w:val="left"/>
+        <w:rPr>
+          <w:rFonts w:hint="default"/>
+          <w:sz w:val="24"/>
+          <w:szCs w:val="24"/>
+          <w:u w:val="none"/>
+          <w:lang w:val="es-ES"/>
+        </w:rPr>
+      </w:pPr>
+      <w:r>
+        <w:rPr>
+          <w:rFonts w:hint="default"/>
+          <w:sz w:val="24"/>
+          <w:szCs w:val="24"/>
+          <w:u w:val="none"/>
+          <w:lang w:val="es-ES"/>
+        </w:rPr>
+        <w:t xml:space="preserve">El archivo “database.db” tiene que ser colocado junto al ejecutable del servidor. Este archivo contiene los códigos así que también debe ser tratado con sumo cuidado de no difundirlo. </w:t>
+      </w:r>
+    </w:p>
+    <w:p>
+      <w:pPr>
+        <w:jc w:val="left"/>
+        <w:rPr>
+          <w:rFonts w:hint="default"/>
+          <w:sz w:val="24"/>
+          <w:szCs w:val="24"/>
+          <w:u w:val="none"/>
+          <w:lang w:val="es-ES"/>
+        </w:rPr>
+      </w:pPr>
+      <w:r>
+        <w:rPr>
+          <w:rFonts w:hint="default"/>
+          <w:sz w:val="24"/>
+          <w:szCs w:val="24"/>
+          <w:u w:val="none"/>
+          <w:lang w:val="es-ES"/>
+        </w:rPr>
+        <w:t>Los archivos .txt se pueden copiar y pegar en la plantilla de la planilla de los códigos para ser posteriormente imprimidos. Obviamente estos archivos deberían ser eliminados luego de imprimir las planillas o deben ser guardados con cautela.</w:t>
+      </w:r>
+    </w:p>
+    <w:p>
+      <w:pPr>
+        <w:jc w:val="left"/>
+        <w:rPr>
+          <w:rFonts w:hint="default"/>
+          <w:sz w:val="24"/>
+          <w:szCs w:val="24"/>
+          <w:u w:val="none"/>
+          <w:lang w:val="es-ES"/>
+        </w:rPr>
+      </w:pPr>
+    </w:p>
+    <w:p>
+      <w:pPr>
+        <w:jc w:val="left"/>
+        <w:rPr>
+          <w:rFonts w:hint="default"/>
+          <w:sz w:val="24"/>
+          <w:szCs w:val="24"/>
+          <w:u w:val="none"/>
+          <w:lang w:val="es-ES"/>
+        </w:rPr>
+      </w:pPr>
+    </w:p>
+    <w:p>
+      <w:pPr>
+        <w:jc w:val="left"/>
+        <w:rPr>
+          <w:rFonts w:hint="default"/>
+          <w:sz w:val="24"/>
+          <w:szCs w:val="24"/>
+          <w:u w:val="none"/>
+          <w:lang w:val="es-ES"/>
+        </w:rPr>
+        <w:sectPr>
+          <w:pgSz w:w="11906" w:h="16838"/>
+          <w:pgMar w:top="1440" w:right="1800" w:bottom="1440" w:left="1800" w:header="720" w:footer="720" w:gutter="0"/>
+          <w:cols w:space="720" w:num="1"/>
+          <w:docGrid w:linePitch="360" w:charSpace="0"/>
+        </w:sectPr>
+      </w:pPr>
+    </w:p>
+    <w:p>
+      <w:pPr>
+        <w:jc w:val="left"/>
+        <w:rPr>
+          <w:rFonts w:hint="default"/>
+          <w:sz w:val="28"/>
+          <w:szCs w:val="28"/>
+          <w:u w:val="single"/>
+          <w:lang w:val="es-ES"/>
+        </w:rPr>
+      </w:pPr>
+      <w:r>
+        <w:rPr>
+          <w:rFonts w:hint="default"/>
+          <w:sz w:val="28"/>
+          <w:szCs w:val="28"/>
+          <w:u w:val="single"/>
+          <w:lang w:val="es-ES"/>
+        </w:rPr>
+        <w:t>Obtener resultados:</w:t>
+      </w:r>
+    </w:p>
+    <w:p>
+      <w:pPr>
+        <w:jc w:val="left"/>
+        <w:rPr>
+          <w:rFonts w:hint="default"/>
+          <w:sz w:val="28"/>
+          <w:szCs w:val="28"/>
+          <w:u w:val="single"/>
+          <w:lang w:val="es-ES"/>
+        </w:rPr>
+      </w:pPr>
+    </w:p>
+    <w:p>
+      <w:pPr>
+        <w:jc w:val="left"/>
+        <w:rPr>
+          <w:rFonts w:hint="default"/>
+          <w:sz w:val="24"/>
+          <w:szCs w:val="24"/>
+          <w:u w:val="none"/>
+          <w:lang w:val="es-ES"/>
+        </w:rPr>
+      </w:pPr>
+    </w:p>
+    <w:p>
+      <w:pPr>
+        <w:jc w:val="left"/>
+        <w:rPr>
+          <w:rFonts w:hint="default"/>
+          <w:sz w:val="24"/>
+          <w:szCs w:val="24"/>
+          <w:u w:val="none"/>
+          <w:lang w:val="es-ES"/>
+        </w:rPr>
+      </w:pPr>
+      <w:r>
+        <w:rPr>
+          <w:rFonts w:hint="default"/>
+          <w:sz w:val="24"/>
+          <w:szCs w:val="24"/>
+          <w:u w:val="none"/>
+          <w:lang w:val="es-ES"/>
+        </w:rPr>
+        <w:t>Para obtener los resultados luego de haber llevado a cabo la votación es necesario copiar y pegar la base de datos del servidor en la carpeta de este programa junto con el archivo “config.json”. Ejecutar el programa y esperar unos minutos a que finalice.</w:t>
+      </w:r>
+    </w:p>
+    <w:p>
+      <w:pPr>
+        <w:jc w:val="left"/>
+        <w:rPr>
+          <w:rFonts w:hint="default"/>
+          <w:sz w:val="24"/>
+          <w:szCs w:val="24"/>
+          <w:u w:val="none"/>
+          <w:lang w:val="es-ES"/>
+        </w:rPr>
+      </w:pPr>
+      <w:r>
+        <w:rPr>
+          <w:rFonts w:hint="default"/>
+          <w:sz w:val="24"/>
+          <w:szCs w:val="24"/>
+          <w:u w:val="none"/>
+          <w:lang w:val="es-ES"/>
+        </w:rPr>
+        <w:t>Una vez terminado el programa habrá  generado un archivo “result.txt” y un archivo “result.csv”. El archivo .txt es para copiar y pegar en un exel o silmilar para analisis de los datos. El archivo .csv tambien es importable a un exel pero el proposito de este archivo es para generar unos gráficos de torta con “generar gráficos”</w:t>
+      </w:r>
+    </w:p>
+    <w:p>
+      <w:pPr>
+        <w:jc w:val="left"/>
+        <w:rPr>
+          <w:rFonts w:hint="default"/>
+          <w:sz w:val="24"/>
+          <w:szCs w:val="24"/>
+          <w:u w:val="none"/>
+          <w:lang w:val="es-ES"/>
+        </w:rPr>
+      </w:pPr>
+    </w:p>
+    <w:p>
+      <w:pPr>
+        <w:jc w:val="left"/>
+        <w:rPr>
+          <w:rFonts w:hint="default"/>
+          <w:sz w:val="28"/>
+          <w:szCs w:val="28"/>
+          <w:u w:val="single"/>
+          <w:lang w:val="es-ES"/>
+        </w:rPr>
+      </w:pPr>
+      <w:r>
+        <w:rPr>
+          <w:rFonts w:hint="default"/>
+          <w:sz w:val="28"/>
+          <w:szCs w:val="28"/>
+          <w:u w:val="single"/>
+          <w:lang w:val="es-ES"/>
+        </w:rPr>
+        <w:t>Generar Gráficos:</w:t>
+      </w:r>
+    </w:p>
+    <w:p>
+      <w:pPr>
+        <w:jc w:val="left"/>
+        <w:rPr>
+          <w:rFonts w:hint="default"/>
+          <w:sz w:val="28"/>
+          <w:szCs w:val="28"/>
+          <w:u w:val="single"/>
+          <w:lang w:val="es-ES"/>
+        </w:rPr>
+        <w:sectPr>
+          <w:pgSz w:w="11906" w:h="16838"/>
+          <w:pgMar w:top="1440" w:right="1800" w:bottom="1440" w:left="1800" w:header="720" w:footer="720" w:gutter="0"/>
+          <w:cols w:space="720" w:num="1"/>
+          <w:docGrid w:linePitch="360" w:charSpace="0"/>
+        </w:sectPr>
+      </w:pPr>
       <w:bookmarkStart w:id="0" w:name="_GoBack"/>
       <w:bookmarkEnd w:id="0"/>
-      <w:r>
-        <w:rPr>
-          <w:rFonts w:hint="default"/>
-          <w:lang w:val="es-ES"/>
-        </w:rPr>
-        <w:t xml:space="preserve"> y siga los mismos pasos.</w:t>
-      </w:r>
+    </w:p>
+    <w:p>
+      <w:pPr>
+        <w:jc w:val="left"/>
+        <w:rPr>
+          <w:rFonts w:hint="default"/>
+          <w:sz w:val="24"/>
+          <w:szCs w:val="24"/>
+          <w:u w:val="none"/>
+          <w:lang w:val="es-ES"/>
+        </w:rPr>
+      </w:pPr>
+    </w:p>
+    <w:p>
+      <w:pPr>
+        <w:jc w:val="left"/>
+        <w:rPr>
+          <w:rFonts w:hint="default"/>
+          <w:sz w:val="24"/>
+          <w:szCs w:val="24"/>
+          <w:u w:val="none"/>
+          <w:lang w:val="es-ES"/>
+        </w:rPr>
+      </w:pPr>
     </w:p>
     <w:sectPr>
       <w:pgSz w:w="11906" w:h="16838"/>
@@ -2433,6 +2783,9 @@
     <customSectPr/>
     <customSectPr/>
     <customSectPr/>
+    <customSectPr/>
+    <customSectPr/>
+    <customSectPr/>
   </customSectProps>
   <customShpExts>
     <customShpInfo spid="_x0000_s1026" textRotate="1"/>

</xml_diff>

<commit_message>
icono + final requirements + manual
</commit_message>
<xml_diff>
--- a/manual de uso.docx
+++ b/manual de uso.docx
@@ -1148,7 +1148,7 @@
           <w:u w:val="none"/>
           <w:lang w:val="es-ES"/>
         </w:rPr>
-        <w:t>caracteres especiales, espacios, “ñ” o acentos. Estas deben estar seguidas por “:” y entre llaves( { } ) deben tener la informacion de la imagen el titulo y el subtitulo. La imagen es la ruta dentro de la carpeta imágenes a la imagen de la respectiva lista. El titulo es el nombre con el cual va a ser mostrada la lista(Puede contener todo lo que el nombre no). El subtitulo es un texto que se muestra debajo del titulo, puede ser un eslogan o mas informacion de la lista como el presidente o curso.</w:t>
+        <w:t>caracteres especiales, espacios, “ñ” o acentos. Estas deben estar seguidas por “:” y entre llaves( { } ) deben tener la información de la imagen el titulo y el subtitulo. La imagen es la ruta dentro de la carpeta imágenes a la imagen de la respectiva lista. El titulo es el nombre con el cual va a ser mostrada la lista(Puede contener todo lo que el nombre no). El subtitulo es un texto que se muestra debajo del titulo, puede ser un eslogan o mas informacion de la lista como el presidente o curso.</w:t>
       </w:r>
     </w:p>
     <w:p>
@@ -1183,6 +1183,7 @@
     <w:p>
       <w:pPr>
         <w:numPr>
+          <w:ilvl w:val="0"/>
           <w:numId w:val="0"/>
         </w:numPr>
         <w:ind w:left="420" w:leftChars="0"/>
@@ -1266,6 +1267,7 @@
     <w:p>
       <w:pPr>
         <w:numPr>
+          <w:ilvl w:val="0"/>
           <w:numId w:val="0"/>
         </w:numPr>
         <w:ind w:left="420" w:leftChars="0"/>
@@ -1342,6 +1344,7 @@
     <w:p>
       <w:pPr>
         <w:numPr>
+          <w:ilvl w:val="0"/>
           <w:numId w:val="0"/>
         </w:numPr>
         <w:ind w:left="420" w:leftChars="0"/>
@@ -1351,6 +1354,7 @@
     <w:p>
       <w:pPr>
         <w:numPr>
+          <w:ilvl w:val="0"/>
           <w:numId w:val="0"/>
         </w:numPr>
         <w:ind w:left="420" w:leftChars="0"/>
@@ -1401,15 +1405,6 @@
                             <a:srgbClr val="FF0000"/>
                           </a:solidFill>
                         </a:ln>
-                        <a:extLst>
-                          <a:ext uri="{909E8E84-426E-40DD-AFC4-6F175D3DCCD1}">
-                            <a14:hiddenFill xmlns:a14="http://schemas.microsoft.com/office/drawing/2010/main">
-                              <a:solidFill>
-                                <a:schemeClr val="accent1"/>
-                              </a:solidFill>
-                            </a14:hiddenFill>
-                          </a:ext>
-                        </a:extLst>
                       </wps:spPr>
                       <wps:style>
                         <a:lnRef idx="2">
@@ -1438,7 +1433,7 @@
           </mc:Choice>
           <mc:Fallback>
             <w:pict>
-              <v:rect id="_x0000_s1026" o:spid="_x0000_s1026" o:spt="1" style="position:absolute;left:0pt;margin-left:32.5pt;margin-top:46.25pt;height:15pt;width:332.05pt;z-index:251665408;v-text-anchor:middle;mso-width-relative:page;mso-height-relative:page;" filled="f" stroked="t" coordsize="21600,21600" o:gfxdata="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">
+              <v:rect id="_x0000_s1026" o:spid="_x0000_s1026" o:spt="1" style="position:absolute;left:0pt;margin-left:32.5pt;margin-top:46.25pt;height:15pt;width:332.05pt;z-index:251665408;v-text-anchor:middle;mso-width-relative:page;mso-height-relative:page;" filled="f" stroked="t" coordsize="21600,21600" o:gfxdata="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">
                 <v:fill on="f" focussize="0,0"/>
                 <v:stroke weight="2.25pt" color="#FF0000 [2404]" miterlimit="8" joinstyle="miter"/>
                 <v:imagedata o:title=""/>
@@ -2993,24 +2988,102 @@
         <w:jc w:val="left"/>
         <w:rPr>
           <w:rFonts w:hint="default"/>
-          <w:sz w:val="24"/>
-          <w:szCs w:val="24"/>
-          <w:u w:val="none"/>
-          <w:lang w:val="es-ES"/>
-        </w:rPr>
-      </w:pPr>
-    </w:p>
-    <w:p>
-      <w:pPr>
-        <w:jc w:val="left"/>
-        <w:rPr>
-          <w:rFonts w:hint="default"/>
-          <w:sz w:val="24"/>
-          <w:szCs w:val="24"/>
-          <w:u w:val="none"/>
-          <w:lang w:val="es-ES"/>
-        </w:rPr>
-      </w:pPr>
+          <w:sz w:val="28"/>
+          <w:szCs w:val="28"/>
+          <w:u w:val="single"/>
+          <w:lang w:val="es-ES"/>
+        </w:rPr>
+      </w:pPr>
+    </w:p>
+    <w:p>
+      <w:pPr>
+        <w:jc w:val="left"/>
+        <w:rPr>
+          <w:rFonts w:hint="default"/>
+          <w:sz w:val="28"/>
+          <w:szCs w:val="28"/>
+          <w:u w:val="single"/>
+          <w:lang w:val="es-ES"/>
+        </w:rPr>
+      </w:pPr>
+      <w:r>
+        <w:rPr>
+          <w:rFonts w:hint="default"/>
+          <w:sz w:val="28"/>
+          <w:szCs w:val="28"/>
+          <w:u w:val="single"/>
+          <w:lang w:val="es-ES"/>
+        </w:rPr>
+        <w:t>Obtener resultados:</w:t>
+      </w:r>
+    </w:p>
+    <w:p>
+      <w:pPr>
+        <w:jc w:val="left"/>
+        <w:rPr>
+          <w:rFonts w:hint="default"/>
+          <w:sz w:val="28"/>
+          <w:szCs w:val="28"/>
+          <w:u w:val="single"/>
+          <w:lang w:val="es-ES"/>
+        </w:rPr>
+      </w:pPr>
+    </w:p>
+    <w:p>
+      <w:pPr>
+        <w:jc w:val="left"/>
+        <w:rPr>
+          <w:rFonts w:hint="default"/>
+          <w:sz w:val="24"/>
+          <w:szCs w:val="24"/>
+          <w:u w:val="none"/>
+          <w:lang w:val="es-ES"/>
+        </w:rPr>
+      </w:pPr>
+    </w:p>
+    <w:p>
+      <w:pPr>
+        <w:jc w:val="left"/>
+        <w:rPr>
+          <w:rFonts w:hint="default"/>
+          <w:sz w:val="24"/>
+          <w:szCs w:val="24"/>
+          <w:u w:val="none"/>
+          <w:lang w:val="es-ES"/>
+        </w:rPr>
+      </w:pPr>
+      <w:r>
+        <w:rPr>
+          <w:rFonts w:hint="default"/>
+          <w:sz w:val="24"/>
+          <w:szCs w:val="24"/>
+          <w:u w:val="none"/>
+          <w:lang w:val="es-ES"/>
+        </w:rPr>
+        <w:t>Para obtener los resultados luego de haber llevado a cabo la votación es necesario copiar y pegar la base de datos del servidor en la carpeta de este programa junto con el archivo “config.json”. Ejecutar el programa y esperar unos minutos a que finalice.</w:t>
+      </w:r>
+    </w:p>
+    <w:p>
+      <w:pPr>
+        <w:jc w:val="left"/>
+        <w:rPr>
+          <w:rFonts w:hint="default"/>
+          <w:sz w:val="24"/>
+          <w:szCs w:val="24"/>
+          <w:u w:val="none"/>
+          <w:lang w:val="es-ES"/>
+        </w:rPr>
+      </w:pPr>
+      <w:r>
+        <w:rPr>
+          <w:rFonts w:hint="default"/>
+          <w:sz w:val="24"/>
+          <w:szCs w:val="24"/>
+          <w:u w:val="none"/>
+          <w:lang w:val="es-ES"/>
+        </w:rPr>
+        <w:t>Una vez terminado el programa habrá  generado un archivo “result.txt” y un archivo “result.csv”. El archivo .txt es para copiar y pegar en un exel o silmilar para analisis de los datos. El archivo .csv también es importable a un exel pero el propósito de este archivo es para generar unos gráficos de torta con “generar gráficos”</w:t>
+      </w:r>
     </w:p>
     <w:p>
       <w:pPr>
@@ -3028,108 +3101,6 @@
           <w:cols w:space="720" w:num="1"/>
           <w:docGrid w:linePitch="360" w:charSpace="0"/>
         </w:sectPr>
-      </w:pPr>
-    </w:p>
-    <w:p>
-      <w:pPr>
-        <w:jc w:val="left"/>
-        <w:rPr>
-          <w:rFonts w:hint="default"/>
-          <w:sz w:val="28"/>
-          <w:szCs w:val="28"/>
-          <w:u w:val="single"/>
-          <w:lang w:val="es-ES"/>
-        </w:rPr>
-      </w:pPr>
-      <w:r>
-        <w:rPr>
-          <w:rFonts w:hint="default"/>
-          <w:sz w:val="28"/>
-          <w:szCs w:val="28"/>
-          <w:u w:val="single"/>
-          <w:lang w:val="es-ES"/>
-        </w:rPr>
-        <w:t>Obtener resultados:</w:t>
-      </w:r>
-    </w:p>
-    <w:p>
-      <w:pPr>
-        <w:jc w:val="left"/>
-        <w:rPr>
-          <w:rFonts w:hint="default"/>
-          <w:sz w:val="28"/>
-          <w:szCs w:val="28"/>
-          <w:u w:val="single"/>
-          <w:lang w:val="es-ES"/>
-        </w:rPr>
-      </w:pPr>
-    </w:p>
-    <w:p>
-      <w:pPr>
-        <w:jc w:val="left"/>
-        <w:rPr>
-          <w:rFonts w:hint="default"/>
-          <w:sz w:val="24"/>
-          <w:szCs w:val="24"/>
-          <w:u w:val="none"/>
-          <w:lang w:val="es-ES"/>
-        </w:rPr>
-      </w:pPr>
-    </w:p>
-    <w:p>
-      <w:pPr>
-        <w:jc w:val="left"/>
-        <w:rPr>
-          <w:rFonts w:hint="default"/>
-          <w:sz w:val="24"/>
-          <w:szCs w:val="24"/>
-          <w:u w:val="none"/>
-          <w:lang w:val="es-ES"/>
-        </w:rPr>
-      </w:pPr>
-      <w:r>
-        <w:rPr>
-          <w:rFonts w:hint="default"/>
-          <w:sz w:val="24"/>
-          <w:szCs w:val="24"/>
-          <w:u w:val="none"/>
-          <w:lang w:val="es-ES"/>
-        </w:rPr>
-        <w:t>Para obtener los resultados luego de haber llevado a cabo la votación es necesario copiar y pegar la base de datos del servidor en la carpeta de este programa junto con el archivo “config.json”. Ejecutar el programa y esperar unos minutos a que finalice.</w:t>
-      </w:r>
-    </w:p>
-    <w:p>
-      <w:pPr>
-        <w:jc w:val="left"/>
-        <w:rPr>
-          <w:rFonts w:hint="default"/>
-          <w:sz w:val="24"/>
-          <w:szCs w:val="24"/>
-          <w:u w:val="none"/>
-          <w:lang w:val="es-ES"/>
-        </w:rPr>
-      </w:pPr>
-      <w:r>
-        <w:rPr>
-          <w:rFonts w:hint="default"/>
-          <w:sz w:val="24"/>
-          <w:szCs w:val="24"/>
-          <w:u w:val="none"/>
-          <w:lang w:val="es-ES"/>
-        </w:rPr>
-        <w:t>Una vez terminado el programa habrá  generado un archivo “result.txt” y un archivo “result.csv”. El archivo .txt es para copiar y pegar en un exel o silmilar para analisis de los datos. El archivo .csv también es importable a un exel pero el propósito de este archivo es para generar unos gráficos de torta con “generar gráficos”</w:t>
-      </w:r>
-    </w:p>
-    <w:p>
-      <w:pPr>
-        <w:jc w:val="left"/>
-        <w:rPr>
-          <w:rFonts w:hint="default"/>
-          <w:sz w:val="24"/>
-          <w:szCs w:val="24"/>
-          <w:u w:val="none"/>
-          <w:lang w:val="es-ES"/>
-        </w:rPr>
       </w:pPr>
     </w:p>
     <w:p>
@@ -3718,8 +3689,1123 @@
           <w:u w:val="none"/>
           <w:lang w:val="es-ES"/>
         </w:rPr>
-        <w:t>Explicar bien los roles a las autoridades de mesa cual va a ser el rol de cada uno.</w:t>
-      </w:r>
+        <w:t>Pre cortar las planillas para hacer mas rápida el reparto de códigos . Ejemplo de como precortar:</w:t>
+      </w:r>
+    </w:p>
+    <w:p>
+      <w:pPr>
+        <w:numPr>
+          <w:numId w:val="0"/>
+        </w:numPr>
+        <w:ind w:leftChars="0"/>
+        <w:jc w:val="left"/>
+      </w:pPr>
+      <w:r>
+        <w:rPr>
+          <w:sz w:val="20"/>
+        </w:rPr>
+        <mc:AlternateContent>
+          <mc:Choice Requires="wps">
+            <w:drawing>
+              <wp:anchor distT="0" distB="0" distL="114300" distR="114300" simplePos="0" relativeHeight="251679744" behindDoc="0" locked="0" layoutInCell="1" allowOverlap="1">
+                <wp:simplePos x="0" y="0"/>
+                <wp:positionH relativeFrom="column">
+                  <wp:posOffset>2584450</wp:posOffset>
+                </wp:positionH>
+                <wp:positionV relativeFrom="paragraph">
+                  <wp:posOffset>1026160</wp:posOffset>
+                </wp:positionV>
+                <wp:extent cx="0" cy="2234565"/>
+                <wp:effectExtent l="28575" t="0" r="28575" b="13335"/>
+                <wp:wrapNone/>
+                <wp:docPr id="35" name="Straight Connector 35"/>
+                <wp:cNvGraphicFramePr/>
+                <a:graphic xmlns:a="http://schemas.openxmlformats.org/drawingml/2006/main">
+                  <a:graphicData uri="http://schemas.microsoft.com/office/word/2010/wordprocessingShape">
+                    <wps:wsp>
+                      <wps:cNvCnPr/>
+                      <wps:spPr>
+                        <a:xfrm>
+                          <a:off x="3727450" y="1940560"/>
+                          <a:ext cx="0" cy="2234565"/>
+                        </a:xfrm>
+                        <a:prstGeom prst="line">
+                          <a:avLst/>
+                        </a:prstGeom>
+                        <a:ln w="57150">
+                          <a:solidFill>
+                            <a:srgbClr val="0070C0"/>
+                          </a:solidFill>
+                        </a:ln>
+                      </wps:spPr>
+                      <wps:style>
+                        <a:lnRef idx="2">
+                          <a:schemeClr val="accent1"/>
+                        </a:lnRef>
+                        <a:fillRef idx="0">
+                          <a:srgbClr val="FFFFFF"/>
+                        </a:fillRef>
+                        <a:effectRef idx="0">
+                          <a:srgbClr val="FFFFFF"/>
+                        </a:effectRef>
+                        <a:fontRef idx="minor">
+                          <a:schemeClr val="tx1"/>
+                        </a:fontRef>
+                      </wps:style>
+                      <wps:bodyPr/>
+                    </wps:wsp>
+                  </a:graphicData>
+                </a:graphic>
+              </wp:anchor>
+            </w:drawing>
+          </mc:Choice>
+          <mc:Fallback>
+            <w:pict>
+              <v:line id="_x0000_s1026" o:spid="_x0000_s1026" o:spt="20" style="position:absolute;left:0pt;margin-left:203.5pt;margin-top:80.8pt;height:175.95pt;width:0pt;z-index:251679744;mso-width-relative:page;mso-height-relative:page;" filled="f" stroked="t" coordsize="21600,21600" o:gfxdata="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">
+                <v:fill on="f" focussize="0,0"/>
+                <v:stroke weight="4.5pt" color="#0070C0 [3204]" miterlimit="8" joinstyle="miter"/>
+                <v:imagedata o:title=""/>
+                <o:lock v:ext="edit" aspectratio="f"/>
+              </v:line>
+            </w:pict>
+          </mc:Fallback>
+        </mc:AlternateContent>
+      </w:r>
+      <w:r>
+        <w:rPr>
+          <w:sz w:val="20"/>
+        </w:rPr>
+        <mc:AlternateContent>
+          <mc:Choice Requires="wps">
+            <w:drawing>
+              <wp:anchor distT="0" distB="0" distL="114300" distR="114300" simplePos="0" relativeHeight="251678720" behindDoc="0" locked="0" layoutInCell="1" allowOverlap="1">
+                <wp:simplePos x="0" y="0"/>
+                <wp:positionH relativeFrom="column">
+                  <wp:posOffset>2624455</wp:posOffset>
+                </wp:positionH>
+                <wp:positionV relativeFrom="paragraph">
+                  <wp:posOffset>1049020</wp:posOffset>
+                </wp:positionV>
+                <wp:extent cx="2502535" cy="0"/>
+                <wp:effectExtent l="0" t="9525" r="12065" b="9525"/>
+                <wp:wrapNone/>
+                <wp:docPr id="34" name="Straight Connector 34"/>
+                <wp:cNvGraphicFramePr/>
+                <a:graphic xmlns:a="http://schemas.openxmlformats.org/drawingml/2006/main">
+                  <a:graphicData uri="http://schemas.microsoft.com/office/word/2010/wordprocessingShape">
+                    <wps:wsp>
+                      <wps:cNvCnPr/>
+                      <wps:spPr>
+                        <a:xfrm>
+                          <a:off x="0" y="0"/>
+                          <a:ext cx="2502535" cy="0"/>
+                        </a:xfrm>
+                        <a:prstGeom prst="line">
+                          <a:avLst/>
+                        </a:prstGeom>
+                        <a:ln w="19050" cap="flat" cmpd="sng" algn="ctr">
+                          <a:solidFill>
+                            <a:srgbClr val="FF0000"/>
+                          </a:solidFill>
+                          <a:prstDash val="dash"/>
+                          <a:miter lim="800000"/>
+                        </a:ln>
+                      </wps:spPr>
+                      <wps:style>
+                        <a:lnRef idx="0">
+                          <a:schemeClr val="accent1"/>
+                        </a:lnRef>
+                        <a:fillRef idx="0">
+                          <a:srgbClr val="FFFFFF"/>
+                        </a:fillRef>
+                        <a:effectRef idx="0">
+                          <a:srgbClr val="FFFFFF"/>
+                        </a:effectRef>
+                        <a:fontRef idx="minor">
+                          <a:schemeClr val="tx1"/>
+                        </a:fontRef>
+                      </wps:style>
+                      <wps:bodyPr/>
+                    </wps:wsp>
+                  </a:graphicData>
+                </a:graphic>
+              </wp:anchor>
+            </w:drawing>
+          </mc:Choice>
+          <mc:Fallback>
+            <w:pict>
+              <v:line id="_x0000_s1026" o:spid="_x0000_s1026" o:spt="20" style="position:absolute;left:0pt;margin-left:206.65pt;margin-top:82.6pt;height:0pt;width:197.05pt;z-index:251678720;mso-width-relative:page;mso-height-relative:page;" filled="f" stroked="t" coordsize="21600,21600" o:gfxdata="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">
+                <v:fill on="f" focussize="0,0"/>
+                <v:stroke weight="1.5pt" color="#FF0000 [3204]" miterlimit="8" joinstyle="miter" dashstyle="dash"/>
+                <v:imagedata o:title=""/>
+                <o:lock v:ext="edit" aspectratio="f"/>
+              </v:line>
+            </w:pict>
+          </mc:Fallback>
+        </mc:AlternateContent>
+      </w:r>
+      <w:r>
+        <w:rPr>
+          <w:sz w:val="20"/>
+        </w:rPr>
+        <mc:AlternateContent>
+          <mc:Choice Requires="wps">
+            <w:drawing>
+              <wp:anchor distT="0" distB="0" distL="114300" distR="114300" simplePos="0" relativeHeight="251677696" behindDoc="0" locked="0" layoutInCell="1" allowOverlap="1">
+                <wp:simplePos x="0" y="0"/>
+                <wp:positionH relativeFrom="column">
+                  <wp:posOffset>2589530</wp:posOffset>
+                </wp:positionH>
+                <wp:positionV relativeFrom="paragraph">
+                  <wp:posOffset>3152775</wp:posOffset>
+                </wp:positionV>
+                <wp:extent cx="2502535" cy="0"/>
+                <wp:effectExtent l="0" t="9525" r="12065" b="9525"/>
+                <wp:wrapNone/>
+                <wp:docPr id="33" name="Straight Connector 33"/>
+                <wp:cNvGraphicFramePr/>
+                <a:graphic xmlns:a="http://schemas.openxmlformats.org/drawingml/2006/main">
+                  <a:graphicData uri="http://schemas.microsoft.com/office/word/2010/wordprocessingShape">
+                    <wps:wsp>
+                      <wps:cNvCnPr/>
+                      <wps:spPr>
+                        <a:xfrm>
+                          <a:off x="0" y="0"/>
+                          <a:ext cx="2502535" cy="0"/>
+                        </a:xfrm>
+                        <a:prstGeom prst="line">
+                          <a:avLst/>
+                        </a:prstGeom>
+                        <a:ln w="19050" cap="flat" cmpd="sng" algn="ctr">
+                          <a:solidFill>
+                            <a:srgbClr val="FF0000"/>
+                          </a:solidFill>
+                          <a:prstDash val="dash"/>
+                          <a:miter lim="800000"/>
+                        </a:ln>
+                      </wps:spPr>
+                      <wps:style>
+                        <a:lnRef idx="0">
+                          <a:schemeClr val="accent1"/>
+                        </a:lnRef>
+                        <a:fillRef idx="0">
+                          <a:srgbClr val="FFFFFF"/>
+                        </a:fillRef>
+                        <a:effectRef idx="0">
+                          <a:srgbClr val="FFFFFF"/>
+                        </a:effectRef>
+                        <a:fontRef idx="minor">
+                          <a:schemeClr val="tx1"/>
+                        </a:fontRef>
+                      </wps:style>
+                      <wps:bodyPr/>
+                    </wps:wsp>
+                  </a:graphicData>
+                </a:graphic>
+              </wp:anchor>
+            </w:drawing>
+          </mc:Choice>
+          <mc:Fallback>
+            <w:pict>
+              <v:line id="_x0000_s1026" o:spid="_x0000_s1026" o:spt="20" style="position:absolute;left:0pt;margin-left:203.9pt;margin-top:248.25pt;height:0pt;width:197.05pt;z-index:251677696;mso-width-relative:page;mso-height-relative:page;" filled="f" stroked="t" coordsize="21600,21600" o:gfxdata="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">
+                <v:fill on="f" focussize="0,0"/>
+                <v:stroke weight="1.5pt" color="#FF0000 [3204]" miterlimit="8" joinstyle="miter" dashstyle="dash"/>
+                <v:imagedata o:title=""/>
+                <o:lock v:ext="edit" aspectratio="f"/>
+              </v:line>
+            </w:pict>
+          </mc:Fallback>
+        </mc:AlternateContent>
+      </w:r>
+      <w:r>
+        <w:rPr>
+          <w:sz w:val="20"/>
+        </w:rPr>
+        <mc:AlternateContent>
+          <mc:Choice Requires="wps">
+            <w:drawing>
+              <wp:anchor distT="0" distB="0" distL="114300" distR="114300" simplePos="0" relativeHeight="251676672" behindDoc="0" locked="0" layoutInCell="1" allowOverlap="1">
+                <wp:simplePos x="0" y="0"/>
+                <wp:positionH relativeFrom="column">
+                  <wp:posOffset>2597785</wp:posOffset>
+                </wp:positionH>
+                <wp:positionV relativeFrom="paragraph">
+                  <wp:posOffset>2979420</wp:posOffset>
+                </wp:positionV>
+                <wp:extent cx="2502535" cy="0"/>
+                <wp:effectExtent l="0" t="9525" r="12065" b="9525"/>
+                <wp:wrapNone/>
+                <wp:docPr id="32" name="Straight Connector 32"/>
+                <wp:cNvGraphicFramePr/>
+                <a:graphic xmlns:a="http://schemas.openxmlformats.org/drawingml/2006/main">
+                  <a:graphicData uri="http://schemas.microsoft.com/office/word/2010/wordprocessingShape">
+                    <wps:wsp>
+                      <wps:cNvCnPr/>
+                      <wps:spPr>
+                        <a:xfrm>
+                          <a:off x="0" y="0"/>
+                          <a:ext cx="2502535" cy="0"/>
+                        </a:xfrm>
+                        <a:prstGeom prst="line">
+                          <a:avLst/>
+                        </a:prstGeom>
+                        <a:ln w="19050" cap="flat" cmpd="sng" algn="ctr">
+                          <a:solidFill>
+                            <a:srgbClr val="FF0000"/>
+                          </a:solidFill>
+                          <a:prstDash val="dash"/>
+                          <a:miter lim="800000"/>
+                        </a:ln>
+                      </wps:spPr>
+                      <wps:style>
+                        <a:lnRef idx="0">
+                          <a:schemeClr val="accent1"/>
+                        </a:lnRef>
+                        <a:fillRef idx="0">
+                          <a:srgbClr val="FFFFFF"/>
+                        </a:fillRef>
+                        <a:effectRef idx="0">
+                          <a:srgbClr val="FFFFFF"/>
+                        </a:effectRef>
+                        <a:fontRef idx="minor">
+                          <a:schemeClr val="tx1"/>
+                        </a:fontRef>
+                      </wps:style>
+                      <wps:bodyPr/>
+                    </wps:wsp>
+                  </a:graphicData>
+                </a:graphic>
+              </wp:anchor>
+            </w:drawing>
+          </mc:Choice>
+          <mc:Fallback>
+            <w:pict>
+              <v:line id="_x0000_s1026" o:spid="_x0000_s1026" o:spt="20" style="position:absolute;left:0pt;margin-left:204.55pt;margin-top:234.6pt;height:0pt;width:197.05pt;z-index:251676672;mso-width-relative:page;mso-height-relative:page;" filled="f" stroked="t" coordsize="21600,21600" o:gfxdata="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">
+                <v:fill on="f" focussize="0,0"/>
+                <v:stroke weight="1.5pt" color="#FF0000 [3204]" miterlimit="8" joinstyle="miter" dashstyle="dash"/>
+                <v:imagedata o:title=""/>
+                <o:lock v:ext="edit" aspectratio="f"/>
+              </v:line>
+            </w:pict>
+          </mc:Fallback>
+        </mc:AlternateContent>
+      </w:r>
+      <w:r>
+        <w:rPr>
+          <w:sz w:val="20"/>
+        </w:rPr>
+        <mc:AlternateContent>
+          <mc:Choice Requires="wps">
+            <w:drawing>
+              <wp:anchor distT="0" distB="0" distL="114300" distR="114300" simplePos="0" relativeHeight="251675648" behindDoc="0" locked="0" layoutInCell="1" allowOverlap="1">
+                <wp:simplePos x="0" y="0"/>
+                <wp:positionH relativeFrom="column">
+                  <wp:posOffset>2615565</wp:posOffset>
+                </wp:positionH>
+                <wp:positionV relativeFrom="paragraph">
+                  <wp:posOffset>2780665</wp:posOffset>
+                </wp:positionV>
+                <wp:extent cx="2502535" cy="0"/>
+                <wp:effectExtent l="0" t="9525" r="12065" b="9525"/>
+                <wp:wrapNone/>
+                <wp:docPr id="31" name="Straight Connector 31"/>
+                <wp:cNvGraphicFramePr/>
+                <a:graphic xmlns:a="http://schemas.openxmlformats.org/drawingml/2006/main">
+                  <a:graphicData uri="http://schemas.microsoft.com/office/word/2010/wordprocessingShape">
+                    <wps:wsp>
+                      <wps:cNvCnPr/>
+                      <wps:spPr>
+                        <a:xfrm>
+                          <a:off x="0" y="0"/>
+                          <a:ext cx="2502535" cy="0"/>
+                        </a:xfrm>
+                        <a:prstGeom prst="line">
+                          <a:avLst/>
+                        </a:prstGeom>
+                        <a:ln w="19050" cap="flat" cmpd="sng" algn="ctr">
+                          <a:solidFill>
+                            <a:srgbClr val="FF0000"/>
+                          </a:solidFill>
+                          <a:prstDash val="dash"/>
+                          <a:miter lim="800000"/>
+                        </a:ln>
+                      </wps:spPr>
+                      <wps:style>
+                        <a:lnRef idx="0">
+                          <a:schemeClr val="accent1"/>
+                        </a:lnRef>
+                        <a:fillRef idx="0">
+                          <a:srgbClr val="FFFFFF"/>
+                        </a:fillRef>
+                        <a:effectRef idx="0">
+                          <a:srgbClr val="FFFFFF"/>
+                        </a:effectRef>
+                        <a:fontRef idx="minor">
+                          <a:schemeClr val="tx1"/>
+                        </a:fontRef>
+                      </wps:style>
+                      <wps:bodyPr/>
+                    </wps:wsp>
+                  </a:graphicData>
+                </a:graphic>
+              </wp:anchor>
+            </w:drawing>
+          </mc:Choice>
+          <mc:Fallback>
+            <w:pict>
+              <v:line id="_x0000_s1026" o:spid="_x0000_s1026" o:spt="20" style="position:absolute;left:0pt;margin-left:205.95pt;margin-top:218.95pt;height:0pt;width:197.05pt;z-index:251675648;mso-width-relative:page;mso-height-relative:page;" filled="f" stroked="t" coordsize="21600,21600" o:gfxdata="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">
+                <v:fill on="f" focussize="0,0"/>
+                <v:stroke weight="1.5pt" color="#FF0000 [3204]" miterlimit="8" joinstyle="miter" dashstyle="dash"/>
+                <v:imagedata o:title=""/>
+                <o:lock v:ext="edit" aspectratio="f"/>
+              </v:line>
+            </w:pict>
+          </mc:Fallback>
+        </mc:AlternateContent>
+      </w:r>
+      <w:r>
+        <w:rPr>
+          <w:sz w:val="20"/>
+        </w:rPr>
+        <mc:AlternateContent>
+          <mc:Choice Requires="wps">
+            <w:drawing>
+              <wp:anchor distT="0" distB="0" distL="114300" distR="114300" simplePos="0" relativeHeight="251674624" behindDoc="0" locked="0" layoutInCell="1" allowOverlap="1">
+                <wp:simplePos x="0" y="0"/>
+                <wp:positionH relativeFrom="column">
+                  <wp:posOffset>2615565</wp:posOffset>
+                </wp:positionH>
+                <wp:positionV relativeFrom="paragraph">
+                  <wp:posOffset>2581275</wp:posOffset>
+                </wp:positionV>
+                <wp:extent cx="2502535" cy="0"/>
+                <wp:effectExtent l="0" t="9525" r="12065" b="9525"/>
+                <wp:wrapNone/>
+                <wp:docPr id="30" name="Straight Connector 30"/>
+                <wp:cNvGraphicFramePr/>
+                <a:graphic xmlns:a="http://schemas.openxmlformats.org/drawingml/2006/main">
+                  <a:graphicData uri="http://schemas.microsoft.com/office/word/2010/wordprocessingShape">
+                    <wps:wsp>
+                      <wps:cNvCnPr/>
+                      <wps:spPr>
+                        <a:xfrm>
+                          <a:off x="0" y="0"/>
+                          <a:ext cx="2502535" cy="0"/>
+                        </a:xfrm>
+                        <a:prstGeom prst="line">
+                          <a:avLst/>
+                        </a:prstGeom>
+                        <a:ln w="19050" cap="flat" cmpd="sng" algn="ctr">
+                          <a:solidFill>
+                            <a:srgbClr val="FF0000"/>
+                          </a:solidFill>
+                          <a:prstDash val="dash"/>
+                          <a:miter lim="800000"/>
+                        </a:ln>
+                      </wps:spPr>
+                      <wps:style>
+                        <a:lnRef idx="0">
+                          <a:schemeClr val="accent1"/>
+                        </a:lnRef>
+                        <a:fillRef idx="0">
+                          <a:srgbClr val="FFFFFF"/>
+                        </a:fillRef>
+                        <a:effectRef idx="0">
+                          <a:srgbClr val="FFFFFF"/>
+                        </a:effectRef>
+                        <a:fontRef idx="minor">
+                          <a:schemeClr val="tx1"/>
+                        </a:fontRef>
+                      </wps:style>
+                      <wps:bodyPr/>
+                    </wps:wsp>
+                  </a:graphicData>
+                </a:graphic>
+              </wp:anchor>
+            </w:drawing>
+          </mc:Choice>
+          <mc:Fallback>
+            <w:pict>
+              <v:line id="_x0000_s1026" o:spid="_x0000_s1026" o:spt="20" style="position:absolute;left:0pt;margin-left:205.95pt;margin-top:203.25pt;height:0pt;width:197.05pt;z-index:251674624;mso-width-relative:page;mso-height-relative:page;" filled="f" stroked="t" coordsize="21600,21600" o:gfxdata="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">
+                <v:fill on="f" focussize="0,0"/>
+                <v:stroke weight="1.5pt" color="#FF0000 [3204]" miterlimit="8" joinstyle="miter" dashstyle="dash"/>
+                <v:imagedata o:title=""/>
+                <o:lock v:ext="edit" aspectratio="f"/>
+              </v:line>
+            </w:pict>
+          </mc:Fallback>
+        </mc:AlternateContent>
+      </w:r>
+      <w:r>
+        <w:rPr>
+          <w:sz w:val="20"/>
+        </w:rPr>
+        <mc:AlternateContent>
+          <mc:Choice Requires="wps">
+            <w:drawing>
+              <wp:anchor distT="0" distB="0" distL="114300" distR="114300" simplePos="0" relativeHeight="251673600" behindDoc="0" locked="0" layoutInCell="1" allowOverlap="1">
+                <wp:simplePos x="0" y="0"/>
+                <wp:positionH relativeFrom="column">
+                  <wp:posOffset>2615565</wp:posOffset>
+                </wp:positionH>
+                <wp:positionV relativeFrom="paragraph">
+                  <wp:posOffset>2399665</wp:posOffset>
+                </wp:positionV>
+                <wp:extent cx="2502535" cy="0"/>
+                <wp:effectExtent l="0" t="9525" r="12065" b="9525"/>
+                <wp:wrapNone/>
+                <wp:docPr id="29" name="Straight Connector 29"/>
+                <wp:cNvGraphicFramePr/>
+                <a:graphic xmlns:a="http://schemas.openxmlformats.org/drawingml/2006/main">
+                  <a:graphicData uri="http://schemas.microsoft.com/office/word/2010/wordprocessingShape">
+                    <wps:wsp>
+                      <wps:cNvCnPr/>
+                      <wps:spPr>
+                        <a:xfrm>
+                          <a:off x="0" y="0"/>
+                          <a:ext cx="2502535" cy="0"/>
+                        </a:xfrm>
+                        <a:prstGeom prst="line">
+                          <a:avLst/>
+                        </a:prstGeom>
+                        <a:ln w="19050" cap="flat" cmpd="sng" algn="ctr">
+                          <a:solidFill>
+                            <a:srgbClr val="FF0000"/>
+                          </a:solidFill>
+                          <a:prstDash val="dash"/>
+                          <a:miter lim="800000"/>
+                        </a:ln>
+                      </wps:spPr>
+                      <wps:style>
+                        <a:lnRef idx="0">
+                          <a:schemeClr val="accent1"/>
+                        </a:lnRef>
+                        <a:fillRef idx="0">
+                          <a:srgbClr val="FFFFFF"/>
+                        </a:fillRef>
+                        <a:effectRef idx="0">
+                          <a:srgbClr val="FFFFFF"/>
+                        </a:effectRef>
+                        <a:fontRef idx="minor">
+                          <a:schemeClr val="tx1"/>
+                        </a:fontRef>
+                      </wps:style>
+                      <wps:bodyPr/>
+                    </wps:wsp>
+                  </a:graphicData>
+                </a:graphic>
+              </wp:anchor>
+            </w:drawing>
+          </mc:Choice>
+          <mc:Fallback>
+            <w:pict>
+              <v:line id="_x0000_s1026" o:spid="_x0000_s1026" o:spt="20" style="position:absolute;left:0pt;margin-left:205.95pt;margin-top:188.95pt;height:0pt;width:197.05pt;z-index:251673600;mso-width-relative:page;mso-height-relative:page;" filled="f" stroked="t" coordsize="21600,21600" o:gfxdata="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">
+                <v:fill on="f" focussize="0,0"/>
+                <v:stroke weight="1.5pt" color="#FF0000 [3204]" miterlimit="8" joinstyle="miter" dashstyle="dash"/>
+                <v:imagedata o:title=""/>
+                <o:lock v:ext="edit" aspectratio="f"/>
+              </v:line>
+            </w:pict>
+          </mc:Fallback>
+        </mc:AlternateContent>
+      </w:r>
+      <w:r>
+        <w:rPr>
+          <w:sz w:val="20"/>
+        </w:rPr>
+        <mc:AlternateContent>
+          <mc:Choice Requires="wps">
+            <w:drawing>
+              <wp:anchor distT="0" distB="0" distL="114300" distR="114300" simplePos="0" relativeHeight="251672576" behindDoc="0" locked="0" layoutInCell="1" allowOverlap="1">
+                <wp:simplePos x="0" y="0"/>
+                <wp:positionH relativeFrom="column">
+                  <wp:posOffset>2590165</wp:posOffset>
+                </wp:positionH>
+                <wp:positionV relativeFrom="paragraph">
+                  <wp:posOffset>2209165</wp:posOffset>
+                </wp:positionV>
+                <wp:extent cx="2502535" cy="0"/>
+                <wp:effectExtent l="0" t="9525" r="12065" b="9525"/>
+                <wp:wrapNone/>
+                <wp:docPr id="28" name="Straight Connector 28"/>
+                <wp:cNvGraphicFramePr/>
+                <a:graphic xmlns:a="http://schemas.openxmlformats.org/drawingml/2006/main">
+                  <a:graphicData uri="http://schemas.microsoft.com/office/word/2010/wordprocessingShape">
+                    <wps:wsp>
+                      <wps:cNvCnPr/>
+                      <wps:spPr>
+                        <a:xfrm>
+                          <a:off x="0" y="0"/>
+                          <a:ext cx="2502535" cy="0"/>
+                        </a:xfrm>
+                        <a:prstGeom prst="line">
+                          <a:avLst/>
+                        </a:prstGeom>
+                        <a:ln w="19050" cap="flat" cmpd="sng" algn="ctr">
+                          <a:solidFill>
+                            <a:srgbClr val="FF0000"/>
+                          </a:solidFill>
+                          <a:prstDash val="dash"/>
+                          <a:miter lim="800000"/>
+                        </a:ln>
+                      </wps:spPr>
+                      <wps:style>
+                        <a:lnRef idx="0">
+                          <a:schemeClr val="accent1"/>
+                        </a:lnRef>
+                        <a:fillRef idx="0">
+                          <a:srgbClr val="FFFFFF"/>
+                        </a:fillRef>
+                        <a:effectRef idx="0">
+                          <a:srgbClr val="FFFFFF"/>
+                        </a:effectRef>
+                        <a:fontRef idx="minor">
+                          <a:schemeClr val="tx1"/>
+                        </a:fontRef>
+                      </wps:style>
+                      <wps:bodyPr/>
+                    </wps:wsp>
+                  </a:graphicData>
+                </a:graphic>
+              </wp:anchor>
+            </w:drawing>
+          </mc:Choice>
+          <mc:Fallback>
+            <w:pict>
+              <v:line id="_x0000_s1026" o:spid="_x0000_s1026" o:spt="20" style="position:absolute;left:0pt;margin-left:203.95pt;margin-top:173.95pt;height:0pt;width:197.05pt;z-index:251672576;mso-width-relative:page;mso-height-relative:page;" filled="f" stroked="t" coordsize="21600,21600" o:gfxdata="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">
+                <v:fill on="f" focussize="0,0"/>
+                <v:stroke weight="1.5pt" color="#FF0000 [3204]" miterlimit="8" joinstyle="miter" dashstyle="dash"/>
+                <v:imagedata o:title=""/>
+                <o:lock v:ext="edit" aspectratio="f"/>
+              </v:line>
+            </w:pict>
+          </mc:Fallback>
+        </mc:AlternateContent>
+      </w:r>
+      <w:r>
+        <w:rPr>
+          <w:sz w:val="20"/>
+        </w:rPr>
+        <mc:AlternateContent>
+          <mc:Choice Requires="wps">
+            <w:drawing>
+              <wp:anchor distT="0" distB="0" distL="114300" distR="114300" simplePos="0" relativeHeight="251671552" behindDoc="0" locked="0" layoutInCell="1" allowOverlap="1">
+                <wp:simplePos x="0" y="0"/>
+                <wp:positionH relativeFrom="column">
+                  <wp:posOffset>2615565</wp:posOffset>
+                </wp:positionH>
+                <wp:positionV relativeFrom="paragraph">
+                  <wp:posOffset>2001520</wp:posOffset>
+                </wp:positionV>
+                <wp:extent cx="2502535" cy="0"/>
+                <wp:effectExtent l="0" t="9525" r="12065" b="9525"/>
+                <wp:wrapNone/>
+                <wp:docPr id="27" name="Straight Connector 27"/>
+                <wp:cNvGraphicFramePr/>
+                <a:graphic xmlns:a="http://schemas.openxmlformats.org/drawingml/2006/main">
+                  <a:graphicData uri="http://schemas.microsoft.com/office/word/2010/wordprocessingShape">
+                    <wps:wsp>
+                      <wps:cNvCnPr/>
+                      <wps:spPr>
+                        <a:xfrm>
+                          <a:off x="0" y="0"/>
+                          <a:ext cx="2502535" cy="0"/>
+                        </a:xfrm>
+                        <a:prstGeom prst="line">
+                          <a:avLst/>
+                        </a:prstGeom>
+                        <a:ln w="19050" cap="flat" cmpd="sng" algn="ctr">
+                          <a:solidFill>
+                            <a:srgbClr val="FF0000"/>
+                          </a:solidFill>
+                          <a:prstDash val="dash"/>
+                          <a:miter lim="800000"/>
+                        </a:ln>
+                      </wps:spPr>
+                      <wps:style>
+                        <a:lnRef idx="0">
+                          <a:schemeClr val="accent1"/>
+                        </a:lnRef>
+                        <a:fillRef idx="0">
+                          <a:srgbClr val="FFFFFF"/>
+                        </a:fillRef>
+                        <a:effectRef idx="0">
+                          <a:srgbClr val="FFFFFF"/>
+                        </a:effectRef>
+                        <a:fontRef idx="minor">
+                          <a:schemeClr val="tx1"/>
+                        </a:fontRef>
+                      </wps:style>
+                      <wps:bodyPr/>
+                    </wps:wsp>
+                  </a:graphicData>
+                </a:graphic>
+              </wp:anchor>
+            </w:drawing>
+          </mc:Choice>
+          <mc:Fallback>
+            <w:pict>
+              <v:line id="_x0000_s1026" o:spid="_x0000_s1026" o:spt="20" style="position:absolute;left:0pt;margin-left:205.95pt;margin-top:157.6pt;height:0pt;width:197.05pt;z-index:251671552;mso-width-relative:page;mso-height-relative:page;" filled="f" stroked="t" coordsize="21600,21600" o:gfxdata="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">
+                <v:fill on="f" focussize="0,0"/>
+                <v:stroke weight="1.5pt" color="#FF0000 [3204]" miterlimit="8" joinstyle="miter" dashstyle="dash"/>
+                <v:imagedata o:title=""/>
+                <o:lock v:ext="edit" aspectratio="f"/>
+              </v:line>
+            </w:pict>
+          </mc:Fallback>
+        </mc:AlternateContent>
+      </w:r>
+      <w:r>
+        <w:rPr>
+          <w:sz w:val="20"/>
+        </w:rPr>
+        <mc:AlternateContent>
+          <mc:Choice Requires="wps">
+            <w:drawing>
+              <wp:anchor distT="0" distB="0" distL="114300" distR="114300" simplePos="0" relativeHeight="251670528" behindDoc="0" locked="0" layoutInCell="1" allowOverlap="1">
+                <wp:simplePos x="0" y="0"/>
+                <wp:positionH relativeFrom="column">
+                  <wp:posOffset>2598420</wp:posOffset>
+                </wp:positionH>
+                <wp:positionV relativeFrom="paragraph">
+                  <wp:posOffset>1811020</wp:posOffset>
+                </wp:positionV>
+                <wp:extent cx="2502535" cy="0"/>
+                <wp:effectExtent l="0" t="9525" r="12065" b="9525"/>
+                <wp:wrapNone/>
+                <wp:docPr id="23" name="Straight Connector 23"/>
+                <wp:cNvGraphicFramePr/>
+                <a:graphic xmlns:a="http://schemas.openxmlformats.org/drawingml/2006/main">
+                  <a:graphicData uri="http://schemas.microsoft.com/office/word/2010/wordprocessingShape">
+                    <wps:wsp>
+                      <wps:cNvCnPr/>
+                      <wps:spPr>
+                        <a:xfrm>
+                          <a:off x="0" y="0"/>
+                          <a:ext cx="2502535" cy="0"/>
+                        </a:xfrm>
+                        <a:prstGeom prst="line">
+                          <a:avLst/>
+                        </a:prstGeom>
+                        <a:ln w="19050" cap="flat" cmpd="sng" algn="ctr">
+                          <a:solidFill>
+                            <a:srgbClr val="FF0000"/>
+                          </a:solidFill>
+                          <a:prstDash val="dash"/>
+                          <a:miter lim="800000"/>
+                        </a:ln>
+                      </wps:spPr>
+                      <wps:style>
+                        <a:lnRef idx="0">
+                          <a:schemeClr val="accent1"/>
+                        </a:lnRef>
+                        <a:fillRef idx="0">
+                          <a:srgbClr val="FFFFFF"/>
+                        </a:fillRef>
+                        <a:effectRef idx="0">
+                          <a:srgbClr val="FFFFFF"/>
+                        </a:effectRef>
+                        <a:fontRef idx="minor">
+                          <a:schemeClr val="tx1"/>
+                        </a:fontRef>
+                      </wps:style>
+                      <wps:bodyPr/>
+                    </wps:wsp>
+                  </a:graphicData>
+                </a:graphic>
+              </wp:anchor>
+            </w:drawing>
+          </mc:Choice>
+          <mc:Fallback>
+            <w:pict>
+              <v:line id="_x0000_s1026" o:spid="_x0000_s1026" o:spt="20" style="position:absolute;left:0pt;margin-left:204.6pt;margin-top:142.6pt;height:0pt;width:197.05pt;z-index:251670528;mso-width-relative:page;mso-height-relative:page;" filled="f" stroked="t" coordsize="21600,21600" o:gfxdata="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">
+                <v:fill on="f" focussize="0,0"/>
+                <v:stroke weight="1.5pt" color="#FF0000 [3204]" miterlimit="8" joinstyle="miter" dashstyle="dash"/>
+                <v:imagedata o:title=""/>
+                <o:lock v:ext="edit" aspectratio="f"/>
+              </v:line>
+            </w:pict>
+          </mc:Fallback>
+        </mc:AlternateContent>
+      </w:r>
+      <w:r>
+        <w:rPr>
+          <w:sz w:val="20"/>
+        </w:rPr>
+        <mc:AlternateContent>
+          <mc:Choice Requires="wps">
+            <w:drawing>
+              <wp:anchor distT="0" distB="0" distL="114300" distR="114300" simplePos="0" relativeHeight="251669504" behindDoc="0" locked="0" layoutInCell="1" allowOverlap="1">
+                <wp:simplePos x="0" y="0"/>
+                <wp:positionH relativeFrom="column">
+                  <wp:posOffset>2590165</wp:posOffset>
+                </wp:positionH>
+                <wp:positionV relativeFrom="paragraph">
+                  <wp:posOffset>1637665</wp:posOffset>
+                </wp:positionV>
+                <wp:extent cx="2502535" cy="0"/>
+                <wp:effectExtent l="0" t="9525" r="12065" b="9525"/>
+                <wp:wrapNone/>
+                <wp:docPr id="21" name="Straight Connector 21"/>
+                <wp:cNvGraphicFramePr/>
+                <a:graphic xmlns:a="http://schemas.openxmlformats.org/drawingml/2006/main">
+                  <a:graphicData uri="http://schemas.microsoft.com/office/word/2010/wordprocessingShape">
+                    <wps:wsp>
+                      <wps:cNvCnPr/>
+                      <wps:spPr>
+                        <a:xfrm>
+                          <a:off x="0" y="0"/>
+                          <a:ext cx="2502535" cy="0"/>
+                        </a:xfrm>
+                        <a:prstGeom prst="line">
+                          <a:avLst/>
+                        </a:prstGeom>
+                        <a:ln w="19050" cap="flat" cmpd="sng" algn="ctr">
+                          <a:solidFill>
+                            <a:srgbClr val="FF0000"/>
+                          </a:solidFill>
+                          <a:prstDash val="dash"/>
+                          <a:miter lim="800000"/>
+                        </a:ln>
+                      </wps:spPr>
+                      <wps:style>
+                        <a:lnRef idx="0">
+                          <a:schemeClr val="accent1"/>
+                        </a:lnRef>
+                        <a:fillRef idx="0">
+                          <a:srgbClr val="FFFFFF"/>
+                        </a:fillRef>
+                        <a:effectRef idx="0">
+                          <a:srgbClr val="FFFFFF"/>
+                        </a:effectRef>
+                        <a:fontRef idx="minor">
+                          <a:schemeClr val="tx1"/>
+                        </a:fontRef>
+                      </wps:style>
+                      <wps:bodyPr/>
+                    </wps:wsp>
+                  </a:graphicData>
+                </a:graphic>
+              </wp:anchor>
+            </w:drawing>
+          </mc:Choice>
+          <mc:Fallback>
+            <w:pict>
+              <v:line id="_x0000_s1026" o:spid="_x0000_s1026" o:spt="20" style="position:absolute;left:0pt;margin-left:203.95pt;margin-top:128.95pt;height:0pt;width:197.05pt;z-index:251669504;mso-width-relative:page;mso-height-relative:page;" filled="f" stroked="t" coordsize="21600,21600" o:gfxdata="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">
+                <v:fill on="f" focussize="0,0"/>
+                <v:stroke weight="1.5pt" color="#FF0000 [3204]" miterlimit="8" joinstyle="miter" dashstyle="dash"/>
+                <v:imagedata o:title=""/>
+                <o:lock v:ext="edit" aspectratio="f"/>
+              </v:line>
+            </w:pict>
+          </mc:Fallback>
+        </mc:AlternateContent>
+      </w:r>
+      <w:r>
+        <w:rPr>
+          <w:sz w:val="20"/>
+        </w:rPr>
+        <mc:AlternateContent>
+          <mc:Choice Requires="wps">
+            <w:drawing>
+              <wp:anchor distT="0" distB="0" distL="114300" distR="114300" simplePos="0" relativeHeight="251668480" behindDoc="0" locked="0" layoutInCell="1" allowOverlap="1">
+                <wp:simplePos x="0" y="0"/>
+                <wp:positionH relativeFrom="column">
+                  <wp:posOffset>2598420</wp:posOffset>
+                </wp:positionH>
+                <wp:positionV relativeFrom="paragraph">
+                  <wp:posOffset>1447165</wp:posOffset>
+                </wp:positionV>
+                <wp:extent cx="2502535" cy="0"/>
+                <wp:effectExtent l="0" t="9525" r="12065" b="9525"/>
+                <wp:wrapNone/>
+                <wp:docPr id="20" name="Straight Connector 20"/>
+                <wp:cNvGraphicFramePr/>
+                <a:graphic xmlns:a="http://schemas.openxmlformats.org/drawingml/2006/main">
+                  <a:graphicData uri="http://schemas.microsoft.com/office/word/2010/wordprocessingShape">
+                    <wps:wsp>
+                      <wps:cNvCnPr/>
+                      <wps:spPr>
+                        <a:xfrm>
+                          <a:off x="0" y="0"/>
+                          <a:ext cx="2502535" cy="0"/>
+                        </a:xfrm>
+                        <a:prstGeom prst="line">
+                          <a:avLst/>
+                        </a:prstGeom>
+                        <a:ln w="19050" cap="flat" cmpd="sng" algn="ctr">
+                          <a:solidFill>
+                            <a:srgbClr val="FF0000"/>
+                          </a:solidFill>
+                          <a:prstDash val="dash"/>
+                          <a:miter lim="800000"/>
+                        </a:ln>
+                      </wps:spPr>
+                      <wps:style>
+                        <a:lnRef idx="0">
+                          <a:schemeClr val="accent1"/>
+                        </a:lnRef>
+                        <a:fillRef idx="0">
+                          <a:srgbClr val="FFFFFF"/>
+                        </a:fillRef>
+                        <a:effectRef idx="0">
+                          <a:srgbClr val="FFFFFF"/>
+                        </a:effectRef>
+                        <a:fontRef idx="minor">
+                          <a:schemeClr val="tx1"/>
+                        </a:fontRef>
+                      </wps:style>
+                      <wps:bodyPr/>
+                    </wps:wsp>
+                  </a:graphicData>
+                </a:graphic>
+              </wp:anchor>
+            </w:drawing>
+          </mc:Choice>
+          <mc:Fallback>
+            <w:pict>
+              <v:line id="_x0000_s1026" o:spid="_x0000_s1026" o:spt="20" style="position:absolute;left:0pt;margin-left:204.6pt;margin-top:113.95pt;height:0pt;width:197.05pt;z-index:251668480;mso-width-relative:page;mso-height-relative:page;" filled="f" stroked="t" coordsize="21600,21600" o:gfxdata="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">
+                <v:fill on="f" focussize="0,0"/>
+                <v:stroke weight="1.5pt" color="#FF0000 [3204]" miterlimit="8" joinstyle="miter" dashstyle="dash"/>
+                <v:imagedata o:title=""/>
+                <o:lock v:ext="edit" aspectratio="f"/>
+              </v:line>
+            </w:pict>
+          </mc:Fallback>
+        </mc:AlternateContent>
+      </w:r>
+      <w:r>
+        <w:rPr>
+          <w:sz w:val="20"/>
+        </w:rPr>
+        <mc:AlternateContent>
+          <mc:Choice Requires="wps">
+            <w:drawing>
+              <wp:anchor distT="0" distB="0" distL="114300" distR="114300" simplePos="0" relativeHeight="251667456" behindDoc="0" locked="0" layoutInCell="1" allowOverlap="1">
+                <wp:simplePos x="0" y="0"/>
+                <wp:positionH relativeFrom="column">
+                  <wp:posOffset>2610485</wp:posOffset>
+                </wp:positionH>
+                <wp:positionV relativeFrom="paragraph">
+                  <wp:posOffset>1242695</wp:posOffset>
+                </wp:positionV>
+                <wp:extent cx="2502535" cy="0"/>
+                <wp:effectExtent l="0" t="9525" r="12065" b="9525"/>
+                <wp:wrapNone/>
+                <wp:docPr id="16" name="Straight Connector 16"/>
+                <wp:cNvGraphicFramePr/>
+                <a:graphic xmlns:a="http://schemas.openxmlformats.org/drawingml/2006/main">
+                  <a:graphicData uri="http://schemas.microsoft.com/office/word/2010/wordprocessingShape">
+                    <wps:wsp>
+                      <wps:cNvCnPr/>
+                      <wps:spPr>
+                        <a:xfrm>
+                          <a:off x="3753485" y="2157095"/>
+                          <a:ext cx="2502535" cy="0"/>
+                        </a:xfrm>
+                        <a:prstGeom prst="line">
+                          <a:avLst/>
+                        </a:prstGeom>
+                        <a:ln w="19050" cap="flat" cmpd="sng" algn="ctr">
+                          <a:solidFill>
+                            <a:srgbClr val="FF0000"/>
+                          </a:solidFill>
+                          <a:prstDash val="dash"/>
+                          <a:miter lim="800000"/>
+                        </a:ln>
+                      </wps:spPr>
+                      <wps:style>
+                        <a:lnRef idx="0">
+                          <a:schemeClr val="accent1"/>
+                        </a:lnRef>
+                        <a:fillRef idx="0">
+                          <a:srgbClr val="FFFFFF"/>
+                        </a:fillRef>
+                        <a:effectRef idx="0">
+                          <a:srgbClr val="FFFFFF"/>
+                        </a:effectRef>
+                        <a:fontRef idx="minor">
+                          <a:schemeClr val="tx1"/>
+                        </a:fontRef>
+                      </wps:style>
+                      <wps:bodyPr/>
+                    </wps:wsp>
+                  </a:graphicData>
+                </a:graphic>
+              </wp:anchor>
+            </w:drawing>
+          </mc:Choice>
+          <mc:Fallback>
+            <w:pict>
+              <v:line id="_x0000_s1026" o:spid="_x0000_s1026" o:spt="20" style="position:absolute;left:0pt;margin-left:205.55pt;margin-top:97.85pt;height:0pt;width:197.05pt;z-index:251667456;mso-width-relative:page;mso-height-relative:page;" filled="f" stroked="t" coordsize="21600,21600" o:gfxdata="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">
+                <v:fill on="f" focussize="0,0"/>
+                <v:stroke weight="1.5pt" color="#FF0000 [3204]" miterlimit="8" joinstyle="miter" dashstyle="dash"/>
+                <v:imagedata o:title=""/>
+                <o:lock v:ext="edit" aspectratio="f"/>
+              </v:line>
+            </w:pict>
+          </mc:Fallback>
+        </mc:AlternateContent>
+      </w:r>
+      <w:r>
+        <w:rPr>
+          <w:sz w:val="20"/>
+        </w:rPr>
+        <mc:AlternateContent>
+          <mc:Choice Requires="wps">
+            <w:drawing>
+              <wp:anchor distT="0" distB="0" distL="114300" distR="114300" simplePos="0" relativeHeight="251666432" behindDoc="0" locked="0" layoutInCell="1" allowOverlap="1">
+                <wp:simplePos x="0" y="0"/>
+                <wp:positionH relativeFrom="column">
+                  <wp:posOffset>5026025</wp:posOffset>
+                </wp:positionH>
+                <wp:positionV relativeFrom="paragraph">
+                  <wp:posOffset>4445</wp:posOffset>
+                </wp:positionV>
+                <wp:extent cx="0" cy="3472815"/>
+                <wp:effectExtent l="13970" t="0" r="24130" b="13335"/>
+                <wp:wrapNone/>
+                <wp:docPr id="9" name="Straight Connector 9"/>
+                <wp:cNvGraphicFramePr/>
+                <a:graphic xmlns:a="http://schemas.openxmlformats.org/drawingml/2006/main">
+                  <a:graphicData uri="http://schemas.microsoft.com/office/word/2010/wordprocessingShape">
+                    <wps:wsp>
+                      <wps:cNvCnPr/>
+                      <wps:spPr>
+                        <a:xfrm>
+                          <a:off x="6169025" y="1360805"/>
+                          <a:ext cx="0" cy="3472815"/>
+                        </a:xfrm>
+                        <a:prstGeom prst="line">
+                          <a:avLst/>
+                        </a:prstGeom>
+                        <a:ln w="28575" cap="flat" cmpd="sng" algn="ctr">
+                          <a:solidFill>
+                            <a:srgbClr val="FF0000"/>
+                          </a:solidFill>
+                          <a:prstDash val="dash"/>
+                          <a:miter lim="800000"/>
+                        </a:ln>
+                      </wps:spPr>
+                      <wps:style>
+                        <a:lnRef idx="0">
+                          <a:schemeClr val="accent1"/>
+                        </a:lnRef>
+                        <a:fillRef idx="0">
+                          <a:srgbClr val="FFFFFF"/>
+                        </a:fillRef>
+                        <a:effectRef idx="0">
+                          <a:srgbClr val="FFFFFF"/>
+                        </a:effectRef>
+                        <a:fontRef idx="minor">
+                          <a:schemeClr val="tx1"/>
+                        </a:fontRef>
+                      </wps:style>
+                      <wps:bodyPr/>
+                    </wps:wsp>
+                  </a:graphicData>
+                </a:graphic>
+              </wp:anchor>
+            </w:drawing>
+          </mc:Choice>
+          <mc:Fallback>
+            <w:pict>
+              <v:line id="_x0000_s1026" o:spid="_x0000_s1026" o:spt="20" style="position:absolute;left:0pt;margin-left:395.75pt;margin-top:0.35pt;height:273.45pt;width:0pt;z-index:251666432;mso-width-relative:page;mso-height-relative:page;" filled="f" stroked="t" coordsize="21600,21600" o:gfxdata="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">
+                <v:fill on="f" focussize="0,0"/>
+                <v:stroke weight="2.25pt" color="#FF0000 [3204]" miterlimit="8" joinstyle="miter" dashstyle="dash"/>
+                <v:imagedata o:title=""/>
+                <o:lock v:ext="edit" aspectratio="f"/>
+              </v:line>
+            </w:pict>
+          </mc:Fallback>
+        </mc:AlternateContent>
+      </w:r>
+      <w:r>
+        <w:drawing>
+          <wp:inline distT="0" distB="0" distL="114300" distR="114300">
+            <wp:extent cx="5273040" cy="3343910"/>
+            <wp:effectExtent l="0" t="0" r="3810" b="8890"/>
+            <wp:docPr id="6" name="Picture 1"/>
+            <wp:cNvGraphicFramePr>
+              <a:graphicFrameLocks xmlns:a="http://schemas.openxmlformats.org/drawingml/2006/main" noChangeAspect="1"/>
+            </wp:cNvGraphicFramePr>
+            <a:graphic xmlns:a="http://schemas.openxmlformats.org/drawingml/2006/main">
+              <a:graphicData uri="http://schemas.openxmlformats.org/drawingml/2006/picture">
+                <pic:pic xmlns:pic="http://schemas.openxmlformats.org/drawingml/2006/picture">
+                  <pic:nvPicPr>
+                    <pic:cNvPr id="6" name="Picture 1"/>
+                    <pic:cNvPicPr>
+                      <a:picLocks noChangeAspect="1"/>
+                    </pic:cNvPicPr>
+                  </pic:nvPicPr>
+                  <pic:blipFill>
+                    <a:blip r:embed="rId17"/>
+                    <a:stretch>
+                      <a:fillRect/>
+                    </a:stretch>
+                  </pic:blipFill>
+                  <pic:spPr>
+                    <a:xfrm>
+                      <a:off x="0" y="0"/>
+                      <a:ext cx="5273040" cy="3343910"/>
+                    </a:xfrm>
+                    <a:prstGeom prst="rect">
+                      <a:avLst/>
+                    </a:prstGeom>
+                    <a:noFill/>
+                    <a:ln>
+                      <a:noFill/>
+                    </a:ln>
+                  </pic:spPr>
+                </pic:pic>
+              </a:graphicData>
+            </a:graphic>
+          </wp:inline>
+        </w:drawing>
+      </w:r>
+    </w:p>
+    <w:p>
+      <w:pPr>
+        <w:numPr>
+          <w:numId w:val="0"/>
+        </w:numPr>
+        <w:ind w:leftChars="0"/>
+        <w:jc w:val="left"/>
+      </w:pPr>
+    </w:p>
+    <w:p>
+      <w:pPr>
+        <w:numPr>
+          <w:numId w:val="0"/>
+        </w:numPr>
+        <w:ind w:leftChars="0"/>
+        <w:jc w:val="left"/>
+        <w:rPr>
+          <w:rFonts w:hint="default"/>
+          <w:lang w:val="es-ES"/>
+        </w:rPr>
+      </w:pPr>
+      <w:r>
+        <w:rPr>
+          <w:rFonts w:hint="default"/>
+          <w:lang w:val="es-ES"/>
+        </w:rPr>
+        <w:tab/>
+        <w:t>Cortar por las lineas rojas para que en el momento de repartir los códigos solamente se corta la fila del alumno fácilmente con la mano por la linea azul</w:t>
+      </w:r>
+    </w:p>
+    <w:p>
+      <w:pPr>
+        <w:numPr>
+          <w:numId w:val="0"/>
+        </w:numPr>
+        <w:ind w:leftChars="0"/>
+        <w:jc w:val="left"/>
+        <w:rPr>
+          <w:rFonts w:hint="default"/>
+          <w:lang w:val="es-ES"/>
+        </w:rPr>
+      </w:pPr>
     </w:p>
     <w:p>
       <w:pPr>
@@ -3748,7 +4834,7 @@
           <w:u w:val="none"/>
           <w:lang w:val="es-ES"/>
         </w:rPr>
-        <w:t>Iniciar el servidor y luego iniciar las maquinas clientes en orden.</w:t>
+        <w:t>Explicar bien los roles a las autoridades de mesa cual va a ser el rol de cada uno.</w:t>
       </w:r>
     </w:p>
     <w:p>
@@ -3778,7 +4864,7 @@
           <w:u w:val="none"/>
           <w:lang w:val="es-ES"/>
         </w:rPr>
-        <w:t>Las autoridades de mesa van llamando a los cursos y vienen en fila (preferentemente ordenados por el numero de la libreta) con la libreta. Las autoridades firman su libreta y los fiscales le entregan su respectivo código para que vote. Las autoridades dentro de la sala de votación le indican al alumno donde sentarse y lo asisten si es necesario. El alumno desecha el papel con el código y se retira.</w:t>
+        <w:t>Iniciar el servidor y luego iniciar las maquinas clientes en orden.</w:t>
       </w:r>
     </w:p>
     <w:p>
@@ -3808,7 +4894,7 @@
           <w:u w:val="none"/>
           <w:lang w:val="es-ES"/>
         </w:rPr>
-        <w:t>Una vez terminados todos los cursos votan las autoridades de mesa y los fiscales viendo desde la interfaz del servidor que nadie cometa fraude votando más de una vez.</w:t>
+        <w:t>Las autoridades de mesa van llamando a los cursos y vienen en fila (preferentemente ordenados por el numero de la libreta) con la libreta. Las autoridades firman su libreta y los fiscales le entregan su respectivo código para que vote. Las autoridades dentro de la sala de votación le indican al alumno donde sentarse y lo asisten si es necesario. El alumno desecha el papel con el código y se retira.</w:t>
       </w:r>
     </w:p>
     <w:p>
@@ -3838,7 +4924,7 @@
           <w:u w:val="none"/>
           <w:lang w:val="es-ES"/>
         </w:rPr>
-        <w:t xml:space="preserve">Copiar y pegar la base de datos en obtener resultados </w:t>
+        <w:t>Una vez terminados todos los cursos votan las autoridades de mesa y los fiscales viendo desde la interfaz del servidor que nadie cometa fraude votando más de una vez.</w:t>
       </w:r>
     </w:p>
     <w:p>
@@ -3868,7 +4954,7 @@
           <w:u w:val="none"/>
           <w:lang w:val="es-ES"/>
         </w:rPr>
-        <w:t>Copiar y pegar result.csv en generar gráficos</w:t>
+        <w:t xml:space="preserve">Copiar y pegar la base de datos en obtener resultados </w:t>
       </w:r>
     </w:p>
     <w:p>
@@ -3898,6 +4984,36 @@
           <w:u w:val="none"/>
           <w:lang w:val="es-ES"/>
         </w:rPr>
+        <w:t>Copiar y pegar result.csv en generar gráficos</w:t>
+      </w:r>
+    </w:p>
+    <w:p>
+      <w:pPr>
+        <w:numPr>
+          <w:ilvl w:val="0"/>
+          <w:numId w:val="3"/>
+        </w:numPr>
+        <w:tabs>
+          <w:tab w:val="clear" w:pos="425"/>
+        </w:tabs>
+        <w:ind w:left="420" w:leftChars="0" w:hanging="420" w:firstLineChars="0"/>
+        <w:jc w:val="left"/>
+        <w:rPr>
+          <w:rFonts w:hint="default"/>
+          <w:sz w:val="24"/>
+          <w:szCs w:val="24"/>
+          <w:u w:val="none"/>
+          <w:lang w:val="es-ES"/>
+        </w:rPr>
+      </w:pPr>
+      <w:r>
+        <w:rPr>
+          <w:rFonts w:hint="default"/>
+          <w:sz w:val="24"/>
+          <w:szCs w:val="24"/>
+          <w:u w:val="none"/>
+          <w:lang w:val="es-ES"/>
+        </w:rPr>
         <w:t xml:space="preserve">Comprobar que los códigos de excepciones a través de un </w:t>
       </w:r>
       <w:r>
@@ -3973,12 +5089,6 @@
           <w:u w:val="none"/>
           <w:lang w:val="es-ES"/>
         </w:rPr>
-        <w:sectPr>
-          <w:pgSz w:w="11906" w:h="16838"/>
-          <w:pgMar w:top="1440" w:right="1800" w:bottom="1440" w:left="1800" w:header="720" w:footer="720" w:gutter="0"/>
-          <w:cols w:space="720" w:num="1"/>
-          <w:docGrid w:linePitch="360" w:charSpace="0"/>
-        </w:sectPr>
       </w:pPr>
     </w:p>
     <w:p>
@@ -4034,10 +5144,132 @@
           <w:u w:val="none"/>
           <w:lang w:val="es-ES"/>
         </w:rPr>
-        <w:t>La principal forma por la cual pueda ocurrir fraude es que alguien vote más de una vez ya que ingreso dos códigos validos. La posibilidad de ingresar un código correcto de forma aleatoria teniendo en cuenta 1000 votantes  es inferior al 0.02%. La otra posibilidad es que halla visto y memorizado un código de la planilla (ya por que sea un fiscal de mesa o porque tuvo acceso por un breve tiempo). En este caso la forma de descubrirlo es con las autoridades de la sala de votación prestar mucha atención a la interfaz del servidor, ya que este te informa cuando alguien ingresa un código valido. Si la autoridad vio que una sola persona ingreso más de un código valido o emitió más de un voto desde su maquina (cosa  que es facil mente comprobable desde el log del servidor) se debe detener las elecciones y informar a todas las autoridades para determinar que hacer. Debido a que los votos son anónimos no se pueden revertir una vez se registran en el servidor.</w:t>
+        <w:t>La principal forma por la cual pueda ocurrir fraude es que alguien vote más de una vez ya que ingreso dos códigos validos. La posibilidad de ingresar un código correcto de forma aleatoria teniendo en cuenta 1000 votantes  es inferior al 0.02%. La otra posibilidad es que halla visto y memorizado un código de la planilla (ya por que sea un fiscal de mesa o porque tuvo acceso por un breve tiempo). En este caso la forma de descubrirlo es con las autoridades de la sala de votación prestar mucha atención a la interfaz del servidor, ya que este te informa cuando alguien ingresa un código valido. Si la autoridad vio que una sola persona ingreso más de un código valido o emitió más de un voto desde su maquina (cosa  que es fácil</w:t>
       </w:r>
       <w:bookmarkStart w:id="0" w:name="_GoBack"/>
       <w:bookmarkEnd w:id="0"/>
+      <w:r>
+        <w:rPr>
+          <w:rFonts w:hint="default"/>
+          <w:sz w:val="24"/>
+          <w:szCs w:val="24"/>
+          <w:u w:val="none"/>
+          <w:lang w:val="es-ES"/>
+        </w:rPr>
+        <w:t xml:space="preserve"> mente comprobable desde el log del servidor) se debe detener las elecciones y informar a todas las autoridades para determinar que hacer. Debido a que los votos son anónimos no se pueden revertir una vez se registran en el servidor.</w:t>
+      </w:r>
+    </w:p>
+    <w:p>
+      <w:pPr>
+        <w:jc w:val="left"/>
+        <w:rPr>
+          <w:rFonts w:hint="default"/>
+          <w:sz w:val="24"/>
+          <w:szCs w:val="24"/>
+          <w:u w:val="none"/>
+          <w:lang w:val="es-ES"/>
+        </w:rPr>
+      </w:pPr>
+    </w:p>
+    <w:p>
+      <w:pPr>
+        <w:jc w:val="left"/>
+        <w:rPr>
+          <w:rFonts w:hint="default"/>
+          <w:sz w:val="28"/>
+          <w:szCs w:val="28"/>
+          <w:u w:val="single"/>
+          <w:lang w:val="es-ES"/>
+        </w:rPr>
+      </w:pPr>
+      <w:r>
+        <w:rPr>
+          <w:rFonts w:hint="default"/>
+          <w:sz w:val="28"/>
+          <w:szCs w:val="28"/>
+          <w:u w:val="single"/>
+          <w:lang w:val="es-ES"/>
+        </w:rPr>
+        <w:t>Manejo de errores:</w:t>
+      </w:r>
+    </w:p>
+    <w:p>
+      <w:pPr>
+        <w:jc w:val="left"/>
+        <w:rPr>
+          <w:rFonts w:hint="default"/>
+          <w:sz w:val="24"/>
+          <w:szCs w:val="24"/>
+          <w:u w:val="none"/>
+          <w:lang w:val="es-ES"/>
+        </w:rPr>
+      </w:pPr>
+    </w:p>
+    <w:p>
+      <w:pPr>
+        <w:jc w:val="left"/>
+        <w:rPr>
+          <w:rFonts w:hint="default"/>
+          <w:sz w:val="24"/>
+          <w:szCs w:val="24"/>
+          <w:u w:val="none"/>
+          <w:lang w:val="es-ES"/>
+        </w:rPr>
+      </w:pPr>
+      <w:r>
+        <w:rPr>
+          <w:rFonts w:hint="default"/>
+          <w:sz w:val="24"/>
+          <w:szCs w:val="24"/>
+          <w:u w:val="none"/>
+          <w:lang w:val="es-ES"/>
+        </w:rPr>
+        <w:t>En caso de que se produzca un error en el servidor al procesar un voto o código se informara a través del log del servidor. Estos errores es posible que halla paralizado la maquina votante la cual envió el voto. No es necesario reiniciar el servidor en caso de que este error sea uno aislado y no se repita con las otras maquinas votantes. En caso de que se halla congelado la maquina votante que envió el voto simplemente se debe cerrar y volver a abrir el programa cliente. En caso de que el error se halla producido en medio del proceso de votar de un alumno y no es seguro si se registro el voto se debe probar nuevamente ingresando el código en el cliente. En caso de ser rechazado significa que el código y el voto ya fueron registrados en la base de datos. En caso contrario significa que el alumno debe todavía votar.</w:t>
+      </w:r>
+    </w:p>
+    <w:p>
+      <w:pPr>
+        <w:jc w:val="left"/>
+        <w:rPr>
+          <w:rFonts w:hint="default"/>
+          <w:sz w:val="24"/>
+          <w:szCs w:val="24"/>
+          <w:u w:val="none"/>
+          <w:lang w:val="es-ES"/>
+        </w:rPr>
+      </w:pPr>
+      <w:r>
+        <w:rPr>
+          <w:rFonts w:hint="default"/>
+          <w:sz w:val="24"/>
+          <w:szCs w:val="24"/>
+          <w:u w:val="none"/>
+          <w:lang w:val="es-ES"/>
+        </w:rPr>
+        <w:t xml:space="preserve">En caso de que el error halla ocurrido del lado del cliente al votante le aparecerá que ocurrió un error inesperado y que por favor se contacte con la autoridad de la sala. </w:t>
+      </w:r>
+    </w:p>
+    <w:p>
+      <w:pPr>
+        <w:jc w:val="left"/>
+        <w:rPr>
+          <w:rFonts w:hint="default"/>
+          <w:sz w:val="24"/>
+          <w:szCs w:val="24"/>
+          <w:u w:val="none"/>
+          <w:lang w:val="es-ES"/>
+        </w:rPr>
+      </w:pPr>
+      <w:r>
+        <w:rPr>
+          <w:rFonts w:hint="default"/>
+          <w:sz w:val="24"/>
+          <w:szCs w:val="24"/>
+          <w:u w:val="none"/>
+          <w:lang w:val="es-ES"/>
+        </w:rPr>
+        <w:t>En caso de necesitar reiniciar el servidor primero sera necesario cerrar todos los programas clientes, luego cerrar y volver a abrir el servidor y por ultimo abrir el cliente en cada maquina votante en orden.</w:t>
+      </w:r>
     </w:p>
     <w:sectPr>
       <w:pgSz w:w="11906" w:h="16838"/>
@@ -4815,7 +6047,6 @@
     <customSectPr/>
     <customSectPr/>
     <customSectPr/>
-    <customSectPr/>
   </customSectProps>
   <customShpExts>
     <customShpInfo spid="_x0000_s1026" textRotate="1"/>

</xml_diff>